<commit_message>
One more day, may god have mercy on my soul
</commit_message>
<xml_diff>
--- a/Samorazvijajoci se sistemi.docx
+++ b/Samorazvijajoci se sistemi.docx
@@ -4,7 +4,7 @@
   <w:body>
     <w:p>
       <w:pPr>
-        <w:pStyle w:val="Heading1"/>
+        <w:pStyle w:val="Naslov1"/>
         <w:rPr>
           <w:lang w:val="en-US"/>
         </w:rPr>
@@ -174,7 +174,7 @@
     </w:p>
     <w:p>
       <w:pPr>
-        <w:pStyle w:val="ListParagraph"/>
+        <w:pStyle w:val="Odstavekseznama"/>
         <w:numPr>
           <w:ilvl w:val="0"/>
           <w:numId w:val="6"/>
@@ -192,7 +192,7 @@
     </w:p>
     <w:p>
       <w:pPr>
-        <w:pStyle w:val="ListParagraph"/>
+        <w:pStyle w:val="Odstavekseznama"/>
         <w:numPr>
           <w:ilvl w:val="0"/>
           <w:numId w:val="6"/>
@@ -210,7 +210,7 @@
     </w:p>
     <w:p>
       <w:pPr>
-        <w:pStyle w:val="ListParagraph"/>
+        <w:pStyle w:val="Odstavekseznama"/>
         <w:numPr>
           <w:ilvl w:val="0"/>
           <w:numId w:val="6"/>
@@ -234,7 +234,7 @@
     </w:p>
     <w:p>
       <w:pPr>
-        <w:pStyle w:val="ListParagraph"/>
+        <w:pStyle w:val="Odstavekseznama"/>
         <w:numPr>
           <w:ilvl w:val="0"/>
           <w:numId w:val="6"/>
@@ -427,7 +427,7 @@
     </w:p>
     <w:p>
       <w:pPr>
-        <w:pStyle w:val="ListParagraph"/>
+        <w:pStyle w:val="Odstavekseznama"/>
         <w:numPr>
           <w:ilvl w:val="0"/>
           <w:numId w:val="7"/>
@@ -451,7 +451,7 @@
     </w:p>
     <w:p>
       <w:pPr>
-        <w:pStyle w:val="ListParagraph"/>
+        <w:pStyle w:val="Odstavekseznama"/>
         <w:numPr>
           <w:ilvl w:val="0"/>
           <w:numId w:val="6"/>
@@ -481,7 +481,7 @@
     </w:p>
     <w:p>
       <w:pPr>
-        <w:pStyle w:val="ListParagraph"/>
+        <w:pStyle w:val="Odstavekseznama"/>
         <w:numPr>
           <w:ilvl w:val="0"/>
           <w:numId w:val="6"/>
@@ -511,7 +511,7 @@
     </w:p>
     <w:p>
       <w:pPr>
-        <w:pStyle w:val="Heading1"/>
+        <w:pStyle w:val="Naslov1"/>
         <w:rPr>
           <w:lang w:val="en-US"/>
         </w:rPr>
@@ -569,7 +569,7 @@
     </w:p>
     <w:p>
       <w:pPr>
-        <w:pStyle w:val="ListParagraph"/>
+        <w:pStyle w:val="Odstavekseznama"/>
         <w:numPr>
           <w:ilvl w:val="0"/>
           <w:numId w:val="5"/>
@@ -587,7 +587,7 @@
     </w:p>
     <w:p>
       <w:pPr>
-        <w:pStyle w:val="ListParagraph"/>
+        <w:pStyle w:val="Odstavekseznama"/>
         <w:numPr>
           <w:ilvl w:val="0"/>
           <w:numId w:val="5"/>
@@ -619,7 +619,7 @@
     </w:p>
     <w:p>
       <w:pPr>
-        <w:pStyle w:val="ListParagraph"/>
+        <w:pStyle w:val="Odstavekseznama"/>
         <w:numPr>
           <w:ilvl w:val="0"/>
           <w:numId w:val="5"/>
@@ -637,7 +637,7 @@
     </w:p>
     <w:p>
       <w:pPr>
-        <w:pStyle w:val="ListParagraph"/>
+        <w:pStyle w:val="Odstavekseznama"/>
         <w:numPr>
           <w:ilvl w:val="0"/>
           <w:numId w:val="5"/>
@@ -691,7 +691,7 @@
     </w:p>
     <w:p>
       <w:pPr>
-        <w:pStyle w:val="ListParagraph"/>
+        <w:pStyle w:val="Odstavekseznama"/>
         <w:numPr>
           <w:ilvl w:val="0"/>
           <w:numId w:val="5"/>
@@ -947,7 +947,7 @@
     </w:p>
     <w:p>
       <w:pPr>
-        <w:pStyle w:val="Heading1"/>
+        <w:pStyle w:val="Naslov1"/>
         <w:rPr>
           <w:lang w:val="en-US"/>
         </w:rPr>
@@ -1348,14 +1348,7 @@
     </w:p>
     <w:p>
       <w:pPr>
-        <w:rPr>
-          <w:lang w:val="en-US"/>
-        </w:rPr>
-      </w:pPr>
-    </w:p>
-    <w:p>
-      <w:pPr>
-        <w:pStyle w:val="Heading1"/>
+        <w:pStyle w:val="Naslov1"/>
         <w:rPr>
           <w:lang w:val="en-US"/>
         </w:rPr>
@@ -1533,13 +1526,6 @@
           <w:lang w:val="en-US"/>
         </w:rPr>
       </w:pPr>
-    </w:p>
-    <w:p>
-      <w:pPr>
-        <w:rPr>
-          <w:lang w:val="en-US"/>
-        </w:rPr>
-      </w:pPr>
       <w:r>
         <w:rPr>
           <w:lang w:val="en-US"/>
@@ -1652,13 +1638,6 @@
           <w:lang w:val="en-US"/>
         </w:rPr>
       </w:pPr>
-    </w:p>
-    <w:p>
-      <w:pPr>
-        <w:rPr>
-          <w:lang w:val="en-US"/>
-        </w:rPr>
-      </w:pPr>
       <w:r>
         <w:rPr>
           <w:lang w:val="en-US"/>
@@ -1753,7 +1732,14 @@
         <w:rPr>
           <w:lang w:val="en-US"/>
         </w:rPr>
-        <w:t xml:space="preserve">for linguistic models </w:t>
+        <w:t xml:space="preserve">for </w:t>
+      </w:r>
+      <w:r>
+        <w:rPr>
+          <w:lang w:val="en-US"/>
+        </w:rPr>
+        <w:lastRenderedPageBreak/>
+        <w:t xml:space="preserve">linguistic models </w:t>
       </w:r>
       <w:r>
         <w:rPr>
@@ -1899,8 +1885,16 @@
         <w:rPr>
           <w:lang w:val="en-US"/>
         </w:rPr>
-        <w:t>, recursive Gath-Geva</w:t>
-      </w:r>
+        <w:t>, recursive Gath-</w:t>
+      </w:r>
+      <w:proofErr w:type="spellStart"/>
+      <w:r>
+        <w:rPr>
+          <w:lang w:val="en-US"/>
+        </w:rPr>
+        <w:t>Geva</w:t>
+      </w:r>
+      <w:proofErr w:type="spellEnd"/>
       <w:r>
         <w:rPr>
           <w:lang w:val="en-US"/>
@@ -2050,28 +2044,30 @@
       </w:pPr>
       <w:r>
         <w:rPr>
-          <w:lang w:val="en-US"/>
-        </w:rPr>
-        <w:t>evolving clustering method</w:t>
-      </w:r>
-      <w:r>
-        <w:rPr>
-          <w:lang w:val="en-US"/>
-        </w:rPr>
-        <w:t xml:space="preserve"> [4]</w:t>
-      </w:r>
-    </w:p>
-    <w:p>
-      <w:pPr>
-        <w:rPr>
-          <w:lang w:val="en-US"/>
-        </w:rPr>
-      </w:pPr>
-      <w:r>
-        <w:rPr>
-          <w:lang w:val="en-US"/>
-        </w:rPr>
-        <w:t>incremental fuzzy C-regression clustering [31]</w:t>
+          <w:strike/>
+          <w:lang w:val="en-US"/>
+        </w:rPr>
+        <w:t>evolving clustering method [4]</w:t>
+      </w:r>
+    </w:p>
+    <w:p>
+      <w:pPr>
+        <w:rPr>
+          <w:lang w:val="en-US"/>
+        </w:rPr>
+      </w:pPr>
+      <w:r>
+        <w:rPr>
+          <w:strike/>
+          <w:lang w:val="en-US"/>
+        </w:rPr>
+        <w:t>incremental fuzzy C-regression clustering [31</w:t>
+      </w:r>
+      <w:r>
+        <w:rPr>
+          <w:lang w:val="en-US"/>
+        </w:rPr>
+        <w:t>]</w:t>
       </w:r>
     </w:p>
     <w:p>
@@ -2314,6 +2310,80 @@
           <w:lang w:val="en-US"/>
         </w:rPr>
       </w:pPr>
+      <w:proofErr w:type="spellStart"/>
+      <w:r>
+        <w:rPr>
+          <w:lang w:val="en-US"/>
+        </w:rPr>
+        <w:t>Egauss</w:t>
+      </w:r>
+      <w:proofErr w:type="spellEnd"/>
+      <w:r>
+        <w:rPr>
+          <w:lang w:val="en-US"/>
+        </w:rPr>
+        <w:t xml:space="preserve"> </w:t>
+      </w:r>
+      <w:r>
+        <w:rPr>
+          <w:lang w:val="en-US"/>
+        </w:rPr>
+        <w:t>[43]</w:t>
+      </w:r>
+    </w:p>
+    <w:p>
+      <w:pPr>
+        <w:rPr>
+          <w:lang w:val="en-US"/>
+        </w:rPr>
+      </w:pPr>
+      <w:r>
+        <w:rPr>
+          <w:noProof/>
+        </w:rPr>
+        <w:drawing>
+          <wp:inline distT="0" distB="0" distL="0" distR="0" wp14:anchorId="62196A70" wp14:editId="04153983">
+            <wp:extent cx="5105400" cy="1733550"/>
+            <wp:effectExtent l="0" t="0" r="0" b="0"/>
+            <wp:docPr id="11" name="Slika 11" descr="Slika, ki vsebuje besede besedilo&#10;&#10;Opis je samodejno ustvarjen"/>
+            <wp:cNvGraphicFramePr>
+              <a:graphicFrameLocks xmlns:a="http://schemas.openxmlformats.org/drawingml/2006/main" noChangeAspect="1"/>
+            </wp:cNvGraphicFramePr>
+            <a:graphic xmlns:a="http://schemas.openxmlformats.org/drawingml/2006/main">
+              <a:graphicData uri="http://schemas.openxmlformats.org/drawingml/2006/picture">
+                <pic:pic xmlns:pic="http://schemas.openxmlformats.org/drawingml/2006/picture">
+                  <pic:nvPicPr>
+                    <pic:cNvPr id="11" name="Slika 11" descr="Slika, ki vsebuje besede besedilo&#10;&#10;Opis je samodejno ustvarjen"/>
+                    <pic:cNvPicPr/>
+                  </pic:nvPicPr>
+                  <pic:blipFill>
+                    <a:blip r:embed="rId8"/>
+                    <a:stretch>
+                      <a:fillRect/>
+                    </a:stretch>
+                  </pic:blipFill>
+                  <pic:spPr>
+                    <a:xfrm>
+                      <a:off x="0" y="0"/>
+                      <a:ext cx="5105400" cy="1733550"/>
+                    </a:xfrm>
+                    <a:prstGeom prst="rect">
+                      <a:avLst/>
+                    </a:prstGeom>
+                  </pic:spPr>
+                </pic:pic>
+              </a:graphicData>
+            </a:graphic>
+          </wp:inline>
+        </w:drawing>
+      </w:r>
+    </w:p>
+    <w:p>
+      <w:pPr>
+        <w:rPr>
+          <w:lang w:val="en-US"/>
+        </w:rPr>
+      </w:pPr>
       <w:r>
         <w:rPr>
           <w:lang w:val="en-US"/>
@@ -2326,6 +2396,18 @@
         </w:rPr>
         <w:t>quantization</w:t>
       </w:r>
+      <w:r>
+        <w:rPr>
+          <w:lang w:val="en-US"/>
+        </w:rPr>
+        <w:t xml:space="preserve"> </w:t>
+      </w:r>
+      <w:r>
+        <w:rPr>
+          <w:lang w:val="en-US"/>
+        </w:rPr>
+        <w:t>[49]</w:t>
+      </w:r>
     </w:p>
     <w:p>
       <w:pPr>
@@ -2337,6 +2419,7 @@
         <w:rPr>
           <w:noProof/>
         </w:rPr>
+        <w:lastRenderedPageBreak/>
         <w:drawing>
           <wp:inline distT="0" distB="0" distL="0" distR="0" wp14:anchorId="4C867739" wp14:editId="5D98A983">
             <wp:extent cx="3286125" cy="514350"/>
@@ -2353,7 +2436,7 @@
                     <pic:cNvPicPr/>
                   </pic:nvPicPr>
                   <pic:blipFill>
-                    <a:blip r:embed="rId8"/>
+                    <a:blip r:embed="rId9"/>
                     <a:stretch>
                       <a:fillRect/>
                     </a:stretch>
@@ -2400,7 +2483,7 @@
                     <pic:cNvPicPr/>
                   </pic:nvPicPr>
                   <pic:blipFill>
-                    <a:blip r:embed="rId9"/>
+                    <a:blip r:embed="rId10"/>
                     <a:stretch>
                       <a:fillRect/>
                     </a:stretch>
@@ -2431,7 +2514,6 @@
         <w:rPr>
           <w:noProof/>
         </w:rPr>
-        <w:lastRenderedPageBreak/>
         <w:drawing>
           <wp:inline distT="0" distB="0" distL="0" distR="0" wp14:anchorId="1BA13283" wp14:editId="121B885C">
             <wp:extent cx="4848225" cy="828675"/>
@@ -2448,7 +2530,7 @@
                     <pic:cNvPicPr/>
                   </pic:nvPicPr>
                   <pic:blipFill>
-                    <a:blip r:embed="rId10"/>
+                    <a:blip r:embed="rId11"/>
                     <a:stretch>
                       <a:fillRect/>
                     </a:stretch>
@@ -2471,7 +2553,7 @@
     </w:p>
     <w:p>
       <w:pPr>
-        <w:pStyle w:val="Heading1"/>
+        <w:pStyle w:val="Naslov1"/>
         <w:rPr>
           <w:lang w:val="en-US"/>
         </w:rPr>
@@ -2520,7 +2602,7 @@
     </w:p>
     <w:p>
       <w:pPr>
-        <w:pStyle w:val="ListParagraph"/>
+        <w:pStyle w:val="Odstavekseznama"/>
         <w:numPr>
           <w:ilvl w:val="0"/>
           <w:numId w:val="10"/>
@@ -2538,7 +2620,7 @@
     </w:p>
     <w:p>
       <w:pPr>
-        <w:pStyle w:val="ListParagraph"/>
+        <w:pStyle w:val="Odstavekseznama"/>
         <w:numPr>
           <w:ilvl w:val="0"/>
           <w:numId w:val="10"/>
@@ -2556,7 +2638,7 @@
     </w:p>
     <w:p>
       <w:pPr>
-        <w:pStyle w:val="ListParagraph"/>
+        <w:pStyle w:val="Odstavekseznama"/>
         <w:numPr>
           <w:ilvl w:val="0"/>
           <w:numId w:val="10"/>
@@ -2574,17 +2656,19 @@
     </w:p>
     <w:p>
       <w:pPr>
-        <w:pStyle w:val="ListParagraph"/>
+        <w:pStyle w:val="Odstavekseznama"/>
         <w:numPr>
           <w:ilvl w:val="0"/>
           <w:numId w:val="10"/>
         </w:numPr>
         <w:rPr>
-          <w:lang w:val="en-US"/>
-        </w:rPr>
-      </w:pPr>
-      <w:r>
-        <w:rPr>
+          <w:color w:val="FF0000"/>
+          <w:lang w:val="en-US"/>
+        </w:rPr>
+      </w:pPr>
+      <w:r>
+        <w:rPr>
+          <w:color w:val="FF0000"/>
           <w:lang w:val="en-US"/>
         </w:rPr>
         <w:t xml:space="preserve">coverage and completeness (shifts and drifts), </w:t>
@@ -2592,17 +2676,19 @@
     </w:p>
     <w:p>
       <w:pPr>
-        <w:pStyle w:val="ListParagraph"/>
+        <w:pStyle w:val="Odstavekseznama"/>
         <w:numPr>
           <w:ilvl w:val="0"/>
           <w:numId w:val="10"/>
         </w:numPr>
         <w:rPr>
-          <w:lang w:val="en-US"/>
-        </w:rPr>
-      </w:pPr>
-      <w:r>
-        <w:rPr>
+          <w:color w:val="FF0000"/>
+          <w:lang w:val="en-US"/>
+        </w:rPr>
+      </w:pPr>
+      <w:r>
+        <w:rPr>
+          <w:color w:val="FF0000"/>
           <w:lang w:val="en-US"/>
         </w:rPr>
         <w:t>feature importance levels,</w:t>
@@ -2610,17 +2696,19 @@
     </w:p>
     <w:p>
       <w:pPr>
-        <w:pStyle w:val="ListParagraph"/>
+        <w:pStyle w:val="Odstavekseznama"/>
         <w:numPr>
           <w:ilvl w:val="0"/>
           <w:numId w:val="10"/>
         </w:numPr>
         <w:rPr>
-          <w:lang w:val="en-US"/>
-        </w:rPr>
-      </w:pPr>
-      <w:r>
-        <w:rPr>
+          <w:color w:val="FF0000"/>
+          <w:lang w:val="en-US"/>
+        </w:rPr>
+      </w:pPr>
+      <w:r>
+        <w:rPr>
+          <w:color w:val="FF0000"/>
           <w:lang w:val="en-US"/>
         </w:rPr>
         <w:t xml:space="preserve">rule importance levels </w:t>
@@ -2628,17 +2716,19 @@
     </w:p>
     <w:p>
       <w:pPr>
-        <w:pStyle w:val="ListParagraph"/>
+        <w:pStyle w:val="Odstavekseznama"/>
         <w:numPr>
           <w:ilvl w:val="0"/>
           <w:numId w:val="10"/>
         </w:numPr>
         <w:rPr>
-          <w:lang w:val="en-US"/>
-        </w:rPr>
-      </w:pPr>
-      <w:r>
-        <w:rPr>
+          <w:color w:val="FF0000"/>
+          <w:lang w:val="en-US"/>
+        </w:rPr>
+      </w:pPr>
+      <w:r>
+        <w:rPr>
+          <w:color w:val="FF0000"/>
           <w:lang w:val="en-US"/>
         </w:rPr>
         <w:t>interpretation of consequents.</w:t>
@@ -2646,17 +2736,19 @@
     </w:p>
     <w:p>
       <w:pPr>
-        <w:pStyle w:val="ListParagraph"/>
+        <w:pStyle w:val="Odstavekseznama"/>
         <w:numPr>
           <w:ilvl w:val="0"/>
           <w:numId w:val="10"/>
         </w:numPr>
         <w:rPr>
-          <w:lang w:val="en-US"/>
-        </w:rPr>
-      </w:pPr>
-      <w:r>
-        <w:rPr>
+          <w:color w:val="FF0000"/>
+          <w:lang w:val="en-US"/>
+        </w:rPr>
+      </w:pPr>
+      <w:r>
+        <w:rPr>
+          <w:color w:val="FF0000"/>
           <w:lang w:val="en-US"/>
         </w:rPr>
         <w:t>knowledge expansion</w:t>
@@ -2696,7 +2788,7 @@
     </w:p>
     <w:p>
       <w:pPr>
-        <w:pStyle w:val="ListParagraph"/>
+        <w:pStyle w:val="Odstavekseznama"/>
         <w:numPr>
           <w:ilvl w:val="0"/>
           <w:numId w:val="9"/>
@@ -2714,7 +2806,7 @@
     </w:p>
     <w:p>
       <w:pPr>
-        <w:pStyle w:val="ListParagraph"/>
+        <w:pStyle w:val="Odstavekseznama"/>
         <w:numPr>
           <w:ilvl w:val="0"/>
           <w:numId w:val="9"/>
@@ -2754,7 +2846,6 @@
         <w:t xml:space="preserve">Euclidean, </w:t>
       </w:r>
       <w:proofErr w:type="spellStart"/>
-      <w:proofErr w:type="gramStart"/>
       <w:r>
         <w:rPr>
           <w:lang w:val="en-US"/>
@@ -2772,25 +2863,24 @@
         <w:rPr>
           <w:lang w:val="en-US"/>
         </w:rPr>
-        <w:t>[</w:t>
-      </w:r>
-      <w:proofErr w:type="gramEnd"/>
-      <w:r>
-        <w:rPr>
-          <w:lang w:val="en-US"/>
-        </w:rPr>
-        <w:t>49]</w:t>
-      </w:r>
-      <w:r>
-        <w:rPr>
-          <w:lang w:val="en-US"/>
-        </w:rPr>
-        <w:t xml:space="preserve"> </w:t>
-      </w:r>
-    </w:p>
-    <w:p>
-      <w:pPr>
-        <w:pStyle w:val="ListParagraph"/>
+        <w:t xml:space="preserve"> </w:t>
+      </w:r>
+      <w:r>
+        <w:rPr>
+          <w:lang w:val="en-US"/>
+        </w:rPr>
+        <w:t>[49]</w:t>
+      </w:r>
+      <w:r>
+        <w:rPr>
+          <w:lang w:val="en-US"/>
+        </w:rPr>
+        <w:t xml:space="preserve"> </w:t>
+      </w:r>
+    </w:p>
+    <w:p>
+      <w:pPr>
+        <w:pStyle w:val="Odstavekseznama"/>
         <w:numPr>
           <w:ilvl w:val="0"/>
           <w:numId w:val="9"/>
@@ -2856,7 +2946,7 @@
     </w:p>
     <w:p>
       <w:pPr>
-        <w:pStyle w:val="ListParagraph"/>
+        <w:pStyle w:val="Odstavekseznama"/>
         <w:numPr>
           <w:ilvl w:val="0"/>
           <w:numId w:val="9"/>
@@ -2874,7 +2964,7 @@
     </w:p>
     <w:p>
       <w:pPr>
-        <w:pStyle w:val="ListParagraph"/>
+        <w:pStyle w:val="Odstavekseznama"/>
         <w:numPr>
           <w:ilvl w:val="0"/>
           <w:numId w:val="9"/>
@@ -2892,7 +2982,7 @@
     </w:p>
     <w:p>
       <w:pPr>
-        <w:pStyle w:val="ListParagraph"/>
+        <w:pStyle w:val="Odstavekseznama"/>
         <w:numPr>
           <w:ilvl w:val="0"/>
           <w:numId w:val="9"/>
@@ -2965,85 +3055,6 @@
             <wp:extent cx="2409825" cy="447675"/>
             <wp:effectExtent l="0" t="0" r="9525" b="9525"/>
             <wp:docPr id="31" name="Slika 31"/>
-            <wp:cNvGraphicFramePr>
-              <a:graphicFrameLocks xmlns:a="http://schemas.openxmlformats.org/drawingml/2006/main" noChangeAspect="1"/>
-            </wp:cNvGraphicFramePr>
-            <a:graphic xmlns:a="http://schemas.openxmlformats.org/drawingml/2006/main">
-              <a:graphicData uri="http://schemas.openxmlformats.org/drawingml/2006/picture">
-                <pic:pic xmlns:pic="http://schemas.openxmlformats.org/drawingml/2006/picture">
-                  <pic:nvPicPr>
-                    <pic:cNvPr id="1" name=""/>
-                    <pic:cNvPicPr/>
-                  </pic:nvPicPr>
-                  <pic:blipFill>
-                    <a:blip r:embed="rId11"/>
-                    <a:stretch>
-                      <a:fillRect/>
-                    </a:stretch>
-                  </pic:blipFill>
-                  <pic:spPr>
-                    <a:xfrm>
-                      <a:off x="0" y="0"/>
-                      <a:ext cx="2409825" cy="447675"/>
-                    </a:xfrm>
-                    <a:prstGeom prst="rect">
-                      <a:avLst/>
-                    </a:prstGeom>
-                  </pic:spPr>
-                </pic:pic>
-              </a:graphicData>
-            </a:graphic>
-          </wp:inline>
-        </w:drawing>
-      </w:r>
-    </w:p>
-    <w:p>
-      <w:pPr>
-        <w:rPr>
-          <w:lang w:val="en-US"/>
-        </w:rPr>
-      </w:pPr>
-      <w:r>
-        <w:rPr>
-          <w:lang w:val="en-US"/>
-        </w:rPr>
-        <w:t xml:space="preserve">Number of </w:t>
-      </w:r>
-      <w:r>
-        <w:rPr>
-          <w:lang w:val="en-US"/>
-        </w:rPr>
-        <w:t>samples after the closeness criterion</w:t>
-      </w:r>
-      <w:r>
-        <w:rPr>
-          <w:lang w:val="en-US"/>
-        </w:rPr>
-        <w:t xml:space="preserve"> </w:t>
-      </w:r>
-      <w:r>
-        <w:rPr>
-          <w:lang w:val="en-US"/>
-        </w:rPr>
-        <w:t>[39]</w:t>
-      </w:r>
-    </w:p>
-    <w:p>
-      <w:pPr>
-        <w:rPr>
-          <w:lang w:val="en-US"/>
-        </w:rPr>
-      </w:pPr>
-      <w:r>
-        <w:rPr>
-          <w:noProof/>
-          <w:lang w:val="en-US"/>
-        </w:rPr>
-        <w:drawing>
-          <wp:inline distT="0" distB="0" distL="0" distR="0" wp14:anchorId="6D247B7D" wp14:editId="2BA25569">
-            <wp:extent cx="2066925" cy="428625"/>
-            <wp:effectExtent l="0" t="0" r="9525" b="9525"/>
-            <wp:docPr id="32" name="Slika 32"/>
             <wp:cNvGraphicFramePr>
               <a:graphicFrameLocks xmlns:a="http://schemas.openxmlformats.org/drawingml/2006/main" noChangeAspect="1"/>
             </wp:cNvGraphicFramePr>
@@ -3063,7 +3074,7 @@
                   <pic:spPr>
                     <a:xfrm>
                       <a:off x="0" y="0"/>
-                      <a:ext cx="2066925" cy="428625"/>
+                      <a:ext cx="2409825" cy="447675"/>
                     </a:xfrm>
                     <a:prstGeom prst="rect">
                       <a:avLst/>
@@ -3086,13 +3097,13 @@
         <w:rPr>
           <w:lang w:val="en-US"/>
         </w:rPr>
-        <w:t xml:space="preserve">Number of samples after the </w:t>
-      </w:r>
-      <w:r>
-        <w:rPr>
-          <w:lang w:val="en-US"/>
-        </w:rPr>
-        <w:t>last added cluster</w:t>
+        <w:t xml:space="preserve">Number of </w:t>
+      </w:r>
+      <w:r>
+        <w:rPr>
+          <w:lang w:val="en-US"/>
+        </w:rPr>
+        <w:t>samples after the closeness criterion</w:t>
       </w:r>
       <w:r>
         <w:rPr>
@@ -3119,10 +3130,10 @@
           <w:lang w:val="en-US"/>
         </w:rPr>
         <w:drawing>
-          <wp:inline distT="0" distB="0" distL="0" distR="0" wp14:anchorId="32AD9CD4" wp14:editId="49664862">
-            <wp:extent cx="2228850" cy="438150"/>
-            <wp:effectExtent l="0" t="0" r="0" b="0"/>
-            <wp:docPr id="33" name="Slika 33"/>
+          <wp:inline distT="0" distB="0" distL="0" distR="0" wp14:anchorId="6D247B7D" wp14:editId="2BA25569">
+            <wp:extent cx="2066925" cy="428625"/>
+            <wp:effectExtent l="0" t="0" r="9525" b="9525"/>
+            <wp:docPr id="32" name="Slika 32"/>
             <wp:cNvGraphicFramePr>
               <a:graphicFrameLocks xmlns:a="http://schemas.openxmlformats.org/drawingml/2006/main" noChangeAspect="1"/>
             </wp:cNvGraphicFramePr>
@@ -3142,7 +3153,7 @@
                   <pic:spPr>
                     <a:xfrm>
                       <a:off x="0" y="0"/>
-                      <a:ext cx="2228850" cy="438150"/>
+                      <a:ext cx="2066925" cy="428625"/>
                     </a:xfrm>
                     <a:prstGeom prst="rect">
                       <a:avLst/>
@@ -3165,7 +3176,14 @@
         <w:rPr>
           <w:lang w:val="en-US"/>
         </w:rPr>
-        <w:t>The number of clusters</w:t>
+        <w:lastRenderedPageBreak/>
+        <w:t xml:space="preserve">Number of samples after the </w:t>
+      </w:r>
+      <w:r>
+        <w:rPr>
+          <w:lang w:val="en-US"/>
+        </w:rPr>
+        <w:t>last added cluster</w:t>
       </w:r>
       <w:r>
         <w:rPr>
@@ -3192,10 +3210,10 @@
           <w:lang w:val="en-US"/>
         </w:rPr>
         <w:drawing>
-          <wp:inline distT="0" distB="0" distL="0" distR="0" wp14:anchorId="105F85A7" wp14:editId="3B97078C">
-            <wp:extent cx="1543050" cy="400050"/>
+          <wp:inline distT="0" distB="0" distL="0" distR="0" wp14:anchorId="32AD9CD4" wp14:editId="49664862">
+            <wp:extent cx="2228850" cy="438150"/>
             <wp:effectExtent l="0" t="0" r="0" b="0"/>
-            <wp:docPr id="34" name="Slika 34"/>
+            <wp:docPr id="33" name="Slika 33"/>
             <wp:cNvGraphicFramePr>
               <a:graphicFrameLocks xmlns:a="http://schemas.openxmlformats.org/drawingml/2006/main" noChangeAspect="1"/>
             </wp:cNvGraphicFramePr>
@@ -3215,7 +3233,7 @@
                   <pic:spPr>
                     <a:xfrm>
                       <a:off x="0" y="0"/>
-                      <a:ext cx="1543050" cy="400050"/>
+                      <a:ext cx="2228850" cy="438150"/>
                     </a:xfrm>
                     <a:prstGeom prst="rect">
                       <a:avLst/>
@@ -3238,8 +3256,19 @@
         <w:rPr>
           <w:lang w:val="en-US"/>
         </w:rPr>
-        <w:lastRenderedPageBreak/>
-        <w:t>Typicality [43]</w:t>
+        <w:t>The number of clusters</w:t>
+      </w:r>
+      <w:r>
+        <w:rPr>
+          <w:lang w:val="en-US"/>
+        </w:rPr>
+        <w:t xml:space="preserve"> </w:t>
+      </w:r>
+      <w:r>
+        <w:rPr>
+          <w:lang w:val="en-US"/>
+        </w:rPr>
+        <w:t>[39]</w:t>
       </w:r>
     </w:p>
     <w:p>
@@ -3251,12 +3280,13 @@
       <w:r>
         <w:rPr>
           <w:noProof/>
+          <w:lang w:val="en-US"/>
         </w:rPr>
         <w:drawing>
-          <wp:inline distT="0" distB="0" distL="0" distR="0" wp14:anchorId="09A261BA" wp14:editId="358BD8AA">
-            <wp:extent cx="1209675" cy="400050"/>
-            <wp:effectExtent l="0" t="0" r="9525" b="0"/>
-            <wp:docPr id="43" name="Picture 43"/>
+          <wp:inline distT="0" distB="0" distL="0" distR="0" wp14:anchorId="105F85A7" wp14:editId="3B97078C">
+            <wp:extent cx="1543050" cy="400050"/>
+            <wp:effectExtent l="0" t="0" r="0" b="0"/>
+            <wp:docPr id="34" name="Slika 34"/>
             <wp:cNvGraphicFramePr>
               <a:graphicFrameLocks xmlns:a="http://schemas.openxmlformats.org/drawingml/2006/main" noChangeAspect="1"/>
             </wp:cNvGraphicFramePr>
@@ -3276,6 +3306,66 @@
                   <pic:spPr>
                     <a:xfrm>
                       <a:off x="0" y="0"/>
+                      <a:ext cx="1543050" cy="400050"/>
+                    </a:xfrm>
+                    <a:prstGeom prst="rect">
+                      <a:avLst/>
+                    </a:prstGeom>
+                  </pic:spPr>
+                </pic:pic>
+              </a:graphicData>
+            </a:graphic>
+          </wp:inline>
+        </w:drawing>
+      </w:r>
+    </w:p>
+    <w:p>
+      <w:pPr>
+        <w:rPr>
+          <w:lang w:val="en-US"/>
+        </w:rPr>
+      </w:pPr>
+      <w:r>
+        <w:rPr>
+          <w:lang w:val="en-US"/>
+        </w:rPr>
+        <w:t>Typicality [43]</w:t>
+      </w:r>
+    </w:p>
+    <w:p>
+      <w:pPr>
+        <w:rPr>
+          <w:lang w:val="en-US"/>
+        </w:rPr>
+      </w:pPr>
+      <w:r>
+        <w:rPr>
+          <w:noProof/>
+        </w:rPr>
+        <w:drawing>
+          <wp:inline distT="0" distB="0" distL="0" distR="0" wp14:anchorId="09A261BA" wp14:editId="358BD8AA">
+            <wp:extent cx="1209675" cy="400050"/>
+            <wp:effectExtent l="0" t="0" r="9525" b="0"/>
+            <wp:docPr id="43" name="Picture 43"/>
+            <wp:cNvGraphicFramePr>
+              <a:graphicFrameLocks xmlns:a="http://schemas.openxmlformats.org/drawingml/2006/main" noChangeAspect="1"/>
+            </wp:cNvGraphicFramePr>
+            <a:graphic xmlns:a="http://schemas.openxmlformats.org/drawingml/2006/main">
+              <a:graphicData uri="http://schemas.openxmlformats.org/drawingml/2006/picture">
+                <pic:pic xmlns:pic="http://schemas.openxmlformats.org/drawingml/2006/picture">
+                  <pic:nvPicPr>
+                    <pic:cNvPr id="1" name=""/>
+                    <pic:cNvPicPr/>
+                  </pic:nvPicPr>
+                  <pic:blipFill>
+                    <a:blip r:embed="rId16"/>
+                    <a:stretch>
+                      <a:fillRect/>
+                    </a:stretch>
+                  </pic:blipFill>
+                  <pic:spPr>
+                    <a:xfrm>
+                      <a:off x="0" y="0"/>
                       <a:ext cx="1209675" cy="400050"/>
                     </a:xfrm>
                     <a:prstGeom prst="rect">
@@ -3336,7 +3426,7 @@
                     <pic:cNvPicPr/>
                   </pic:nvPicPr>
                   <pic:blipFill>
-                    <a:blip r:embed="rId16"/>
+                    <a:blip r:embed="rId17"/>
                     <a:stretch>
                       <a:fillRect/>
                     </a:stretch>
@@ -3376,7 +3466,7 @@
                     <pic:cNvPicPr/>
                   </pic:nvPicPr>
                   <pic:blipFill>
-                    <a:blip r:embed="rId17"/>
+                    <a:blip r:embed="rId18"/>
                     <a:stretch>
                       <a:fillRect/>
                     </a:stretch>
@@ -3532,7 +3622,7 @@
                     <pic:cNvPicPr/>
                   </pic:nvPicPr>
                   <pic:blipFill>
-                    <a:blip r:embed="rId18"/>
+                    <a:blip r:embed="rId19"/>
                     <a:stretch>
                       <a:fillRect/>
                     </a:stretch>
@@ -3629,7 +3719,7 @@
     </w:p>
     <w:p>
       <w:pPr>
-        <w:pStyle w:val="Heading1"/>
+        <w:pStyle w:val="Naslov1"/>
         <w:rPr>
           <w:lang w:val="en-US"/>
         </w:rPr>
@@ -3651,7 +3741,13 @@
         <w:rPr>
           <w:lang w:val="en-US"/>
         </w:rPr>
-        <w:t xml:space="preserve">Clusters arrive at random and </w:t>
+        <w:t>Sample</w:t>
+      </w:r>
+      <w:r>
+        <w:rPr>
+          <w:lang w:val="en-US"/>
+        </w:rPr>
+        <w:t xml:space="preserve"> arrive at random and </w:t>
       </w:r>
       <w:r>
         <w:rPr>
@@ -3826,27 +3922,13 @@
         <w:rPr>
           <w:lang w:val="en-US"/>
         </w:rPr>
-        <w:t xml:space="preserve">or </w:t>
-      </w:r>
-      <w:proofErr w:type="gramStart"/>
-      <w:r>
-        <w:rPr>
-          <w:lang w:val="en-US"/>
-        </w:rPr>
-        <w:t xml:space="preserve">coalescence  </w:t>
-      </w:r>
-      <w:r>
-        <w:rPr>
-          <w:lang w:val="en-US"/>
-        </w:rPr>
-        <w:t>when</w:t>
-      </w:r>
-      <w:proofErr w:type="gramEnd"/>
-      <w:r>
-        <w:rPr>
-          <w:lang w:val="en-US"/>
-        </w:rPr>
-        <w:t xml:space="preserve"> clusters drift </w:t>
+        <w:t xml:space="preserve">or coalescence </w:t>
+      </w:r>
+      <w:r>
+        <w:rPr>
+          <w:lang w:val="en-US"/>
+        </w:rPr>
+        <w:t xml:space="preserve">when clusters drift </w:t>
       </w:r>
       <w:r>
         <w:rPr>
@@ -3947,6 +4029,7 @@
         <w:rPr>
           <w:lang w:val="en-US"/>
         </w:rPr>
+        <w:lastRenderedPageBreak/>
         <w:t>Overlapping</w:t>
       </w:r>
       <w:r>
@@ -4088,7 +4171,7 @@
                     <pic:cNvPicPr/>
                   </pic:nvPicPr>
                   <pic:blipFill>
-                    <a:blip r:embed="rId19"/>
+                    <a:blip r:embed="rId20"/>
                     <a:stretch>
                       <a:fillRect/>
                     </a:stretch>
@@ -4177,7 +4260,6 @@
           <w:noProof/>
           <w:lang w:val="en-US"/>
         </w:rPr>
-        <w:lastRenderedPageBreak/>
         <w:drawing>
           <wp:inline distT="0" distB="0" distL="0" distR="0" wp14:anchorId="142824BB" wp14:editId="6315C8C3">
             <wp:extent cx="1781175" cy="676275"/>
@@ -4194,7 +4276,7 @@
                     <pic:cNvPicPr/>
                   </pic:nvPicPr>
                   <pic:blipFill>
-                    <a:blip r:embed="rId20"/>
+                    <a:blip r:embed="rId21"/>
                     <a:stretch>
                       <a:fillRect/>
                     </a:stretch>
@@ -4244,105 +4326,6 @@
             <wp:extent cx="2452819" cy="593766"/>
             <wp:effectExtent l="0" t="0" r="5080" b="0"/>
             <wp:docPr id="14" name="Slika 14"/>
-            <wp:cNvGraphicFramePr>
-              <a:graphicFrameLocks xmlns:a="http://schemas.openxmlformats.org/drawingml/2006/main" noChangeAspect="1"/>
-            </wp:cNvGraphicFramePr>
-            <a:graphic xmlns:a="http://schemas.openxmlformats.org/drawingml/2006/main">
-              <a:graphicData uri="http://schemas.openxmlformats.org/drawingml/2006/picture">
-                <pic:pic xmlns:pic="http://schemas.openxmlformats.org/drawingml/2006/picture">
-                  <pic:nvPicPr>
-                    <pic:cNvPr id="1" name=""/>
-                    <pic:cNvPicPr/>
-                  </pic:nvPicPr>
-                  <pic:blipFill>
-                    <a:blip r:embed="rId21"/>
-                    <a:stretch>
-                      <a:fillRect/>
-                    </a:stretch>
-                  </pic:blipFill>
-                  <pic:spPr>
-                    <a:xfrm>
-                      <a:off x="0" y="0"/>
-                      <a:ext cx="2461656" cy="595905"/>
-                    </a:xfrm>
-                    <a:prstGeom prst="rect">
-                      <a:avLst/>
-                    </a:prstGeom>
-                  </pic:spPr>
-                </pic:pic>
-              </a:graphicData>
-            </a:graphic>
-          </wp:inline>
-        </w:drawing>
-      </w:r>
-    </w:p>
-    <w:p>
-      <w:pPr>
-        <w:rPr>
-          <w:lang w:val="en-US"/>
-        </w:rPr>
-      </w:pPr>
-      <w:proofErr w:type="gramStart"/>
-      <w:r>
-        <w:rPr>
-          <w:lang w:val="en-US"/>
-        </w:rPr>
-        <w:t>D</w:t>
-      </w:r>
-      <w:r>
-        <w:rPr>
-          <w:lang w:val="en-US"/>
-        </w:rPr>
-        <w:t>istance</w:t>
-      </w:r>
-      <w:r>
-        <w:rPr>
-          <w:lang w:val="en-US"/>
-        </w:rPr>
-        <w:t xml:space="preserve"> </w:t>
-      </w:r>
-      <w:r>
-        <w:rPr>
-          <w:lang w:val="en-US"/>
-        </w:rPr>
-        <w:t xml:space="preserve"> condition</w:t>
-      </w:r>
-      <w:proofErr w:type="gramEnd"/>
-      <w:r>
-        <w:rPr>
-          <w:lang w:val="en-US"/>
-        </w:rPr>
-        <w:t xml:space="preserve"> [</w:t>
-      </w:r>
-      <w:r>
-        <w:rPr>
-          <w:lang w:val="en-US"/>
-        </w:rPr>
-        <w:t>5,14</w:t>
-      </w:r>
-      <w:r>
-        <w:rPr>
-          <w:lang w:val="en-US"/>
-        </w:rPr>
-        <w:t>]</w:t>
-      </w:r>
-    </w:p>
-    <w:p>
-      <w:pPr>
-        <w:rPr>
-          <w:lang w:val="en-US"/>
-        </w:rPr>
-      </w:pPr>
-      <w:r>
-        <w:rPr>
-          <w:noProof/>
-          <w:lang w:val="en-US"/>
-        </w:rPr>
-        <w:drawing>
-          <wp:inline distT="0" distB="0" distL="0" distR="0" wp14:anchorId="7F60F464" wp14:editId="458CAB0F">
-            <wp:extent cx="3638550" cy="361950"/>
-            <wp:effectExtent l="0" t="0" r="0" b="0"/>
-            <wp:docPr id="38" name="Picture 38"/>
             <wp:cNvGraphicFramePr>
               <a:graphicFrameLocks xmlns:a="http://schemas.openxmlformats.org/drawingml/2006/main" noChangeAspect="1"/>
             </wp:cNvGraphicFramePr>
@@ -4362,6 +4345,103 @@
                   <pic:spPr>
                     <a:xfrm>
                       <a:off x="0" y="0"/>
+                      <a:ext cx="2461656" cy="595905"/>
+                    </a:xfrm>
+                    <a:prstGeom prst="rect">
+                      <a:avLst/>
+                    </a:prstGeom>
+                  </pic:spPr>
+                </pic:pic>
+              </a:graphicData>
+            </a:graphic>
+          </wp:inline>
+        </w:drawing>
+      </w:r>
+    </w:p>
+    <w:p>
+      <w:pPr>
+        <w:rPr>
+          <w:lang w:val="en-US"/>
+        </w:rPr>
+      </w:pPr>
+      <w:r>
+        <w:rPr>
+          <w:lang w:val="en-US"/>
+        </w:rPr>
+        <w:t>D</w:t>
+      </w:r>
+      <w:r>
+        <w:rPr>
+          <w:lang w:val="en-US"/>
+        </w:rPr>
+        <w:t>istance</w:t>
+      </w:r>
+      <w:r>
+        <w:rPr>
+          <w:lang w:val="en-US"/>
+        </w:rPr>
+        <w:t xml:space="preserve"> </w:t>
+      </w:r>
+      <w:r>
+        <w:rPr>
+          <w:lang w:val="en-US"/>
+        </w:rPr>
+        <w:t>condition</w:t>
+      </w:r>
+      <w:r>
+        <w:rPr>
+          <w:lang w:val="en-US"/>
+        </w:rPr>
+        <w:t xml:space="preserve"> [</w:t>
+      </w:r>
+      <w:r>
+        <w:rPr>
+          <w:lang w:val="en-US"/>
+        </w:rPr>
+        <w:t>5,14</w:t>
+      </w:r>
+      <w:r>
+        <w:rPr>
+          <w:lang w:val="en-US"/>
+        </w:rPr>
+        <w:t>]</w:t>
+      </w:r>
+    </w:p>
+    <w:p>
+      <w:pPr>
+        <w:rPr>
+          <w:lang w:val="en-US"/>
+        </w:rPr>
+      </w:pPr>
+      <w:r>
+        <w:rPr>
+          <w:noProof/>
+          <w:lang w:val="en-US"/>
+        </w:rPr>
+        <w:drawing>
+          <wp:inline distT="0" distB="0" distL="0" distR="0" wp14:anchorId="7F60F464" wp14:editId="458CAB0F">
+            <wp:extent cx="3638550" cy="361950"/>
+            <wp:effectExtent l="0" t="0" r="0" b="0"/>
+            <wp:docPr id="38" name="Picture 38"/>
+            <wp:cNvGraphicFramePr>
+              <a:graphicFrameLocks xmlns:a="http://schemas.openxmlformats.org/drawingml/2006/main" noChangeAspect="1"/>
+            </wp:cNvGraphicFramePr>
+            <a:graphic xmlns:a="http://schemas.openxmlformats.org/drawingml/2006/main">
+              <a:graphicData uri="http://schemas.openxmlformats.org/drawingml/2006/picture">
+                <pic:pic xmlns:pic="http://schemas.openxmlformats.org/drawingml/2006/picture">
+                  <pic:nvPicPr>
+                    <pic:cNvPr id="1" name=""/>
+                    <pic:cNvPicPr/>
+                  </pic:nvPicPr>
+                  <pic:blipFill>
+                    <a:blip r:embed="rId23"/>
+                    <a:stretch>
+                      <a:fillRect/>
+                    </a:stretch>
+                  </pic:blipFill>
+                  <pic:spPr>
+                    <a:xfrm>
+                      <a:off x="0" y="0"/>
                       <a:ext cx="3638550" cy="361950"/>
                     </a:xfrm>
                     <a:prstGeom prst="rect">
@@ -4402,7 +4482,7 @@
                     <pic:cNvPicPr/>
                   </pic:nvPicPr>
                   <pic:blipFill>
-                    <a:blip r:embed="rId23"/>
+                    <a:blip r:embed="rId24"/>
                     <a:stretch>
                       <a:fillRect/>
                     </a:stretch>
@@ -4463,7 +4543,7 @@
                     <pic:cNvPicPr/>
                   </pic:nvPicPr>
                   <pic:blipFill>
-                    <a:blip r:embed="rId24"/>
+                    <a:blip r:embed="rId25"/>
                     <a:stretch>
                       <a:fillRect/>
                     </a:stretch>
@@ -4549,7 +4629,7 @@
                     <pic:cNvPicPr/>
                   </pic:nvPicPr>
                   <pic:blipFill>
-                    <a:blip r:embed="rId25"/>
+                    <a:blip r:embed="rId26"/>
                     <a:stretch>
                       <a:fillRect/>
                     </a:stretch>
@@ -4622,7 +4702,7 @@
                     <pic:cNvPicPr/>
                   </pic:nvPicPr>
                   <pic:blipFill>
-                    <a:blip r:embed="rId26"/>
+                    <a:blip r:embed="rId27"/>
                     <a:stretch>
                       <a:fillRect/>
                     </a:stretch>
@@ -4670,7 +4750,7 @@
                     <pic:cNvPicPr/>
                   </pic:nvPicPr>
                   <pic:blipFill>
-                    <a:blip r:embed="rId27"/>
+                    <a:blip r:embed="rId28"/>
                     <a:stretch>
                       <a:fillRect/>
                     </a:stretch>
@@ -4755,7 +4835,7 @@
                     <pic:cNvPicPr/>
                   </pic:nvPicPr>
                   <pic:blipFill>
-                    <a:blip r:embed="rId28"/>
+                    <a:blip r:embed="rId29"/>
                     <a:stretch>
                       <a:fillRect/>
                     </a:stretch>
@@ -4787,6 +4867,7 @@
           <w:noProof/>
           <w:lang w:val="en-US"/>
         </w:rPr>
+        <w:lastRenderedPageBreak/>
         <w:drawing>
           <wp:inline distT="0" distB="0" distL="0" distR="0" wp14:anchorId="42117AB0" wp14:editId="72B7F16E">
             <wp:extent cx="2296972" cy="365566"/>
@@ -4803,7 +4884,7 @@
                     <pic:cNvPicPr/>
                   </pic:nvPicPr>
                   <pic:blipFill>
-                    <a:blip r:embed="rId29"/>
+                    <a:blip r:embed="rId30"/>
                     <a:stretch>
                       <a:fillRect/>
                     </a:stretch>
@@ -4893,7 +4974,6 @@
           <w:noProof/>
           <w:lang w:val="en-US"/>
         </w:rPr>
-        <w:lastRenderedPageBreak/>
         <w:drawing>
           <wp:inline distT="0" distB="0" distL="0" distR="0" wp14:anchorId="028C1D01" wp14:editId="5441519B">
             <wp:extent cx="4714875" cy="1028700"/>
@@ -4910,7 +4990,7 @@
                     <pic:cNvPicPr/>
                   </pic:nvPicPr>
                   <pic:blipFill>
-                    <a:blip r:embed="rId30"/>
+                    <a:blip r:embed="rId31"/>
                     <a:stretch>
                       <a:fillRect/>
                     </a:stretch>
@@ -4989,7 +5069,7 @@
                     <pic:cNvPicPr/>
                   </pic:nvPicPr>
                   <pic:blipFill>
-                    <a:blip r:embed="rId31"/>
+                    <a:blip r:embed="rId32"/>
                     <a:stretch>
                       <a:fillRect/>
                     </a:stretch>
@@ -5037,7 +5117,7 @@
                     <pic:cNvPicPr/>
                   </pic:nvPicPr>
                   <pic:blipFill>
-                    <a:blip r:embed="rId32"/>
+                    <a:blip r:embed="rId33"/>
                     <a:stretch>
                       <a:fillRect/>
                     </a:stretch>
@@ -5067,7 +5147,7 @@
     </w:p>
     <w:p>
       <w:pPr>
-        <w:pStyle w:val="Heading2"/>
+        <w:pStyle w:val="Naslov2"/>
         <w:rPr>
           <w:lang w:val="en-US"/>
         </w:rPr>
@@ -5140,99 +5220,6 @@
             <wp:extent cx="5760720" cy="1271270"/>
             <wp:effectExtent l="0" t="0" r="0" b="5080"/>
             <wp:docPr id="20" name="Slika 20"/>
-            <wp:cNvGraphicFramePr>
-              <a:graphicFrameLocks xmlns:a="http://schemas.openxmlformats.org/drawingml/2006/main" noChangeAspect="1"/>
-            </wp:cNvGraphicFramePr>
-            <a:graphic xmlns:a="http://schemas.openxmlformats.org/drawingml/2006/main">
-              <a:graphicData uri="http://schemas.openxmlformats.org/drawingml/2006/picture">
-                <pic:pic xmlns:pic="http://schemas.openxmlformats.org/drawingml/2006/picture">
-                  <pic:nvPicPr>
-                    <pic:cNvPr id="1" name=""/>
-                    <pic:cNvPicPr/>
-                  </pic:nvPicPr>
-                  <pic:blipFill>
-                    <a:blip r:embed="rId33"/>
-                    <a:stretch>
-                      <a:fillRect/>
-                    </a:stretch>
-                  </pic:blipFill>
-                  <pic:spPr>
-                    <a:xfrm>
-                      <a:off x="0" y="0"/>
-                      <a:ext cx="5760720" cy="1271270"/>
-                    </a:xfrm>
-                    <a:prstGeom prst="rect">
-                      <a:avLst/>
-                    </a:prstGeom>
-                  </pic:spPr>
-                </pic:pic>
-              </a:graphicData>
-            </a:graphic>
-          </wp:inline>
-        </w:drawing>
-      </w:r>
-    </w:p>
-    <w:p>
-      <w:pPr>
-        <w:rPr>
-          <w:lang w:val="en-US"/>
-        </w:rPr>
-      </w:pPr>
-      <w:r>
-        <w:rPr>
-          <w:lang w:val="en-US"/>
-        </w:rPr>
-        <w:t xml:space="preserve">Unidimensional </w:t>
-      </w:r>
-      <w:r>
-        <w:rPr>
-          <w:lang w:val="en-US"/>
-        </w:rPr>
-        <w:t xml:space="preserve">Fuzzy </w:t>
-      </w:r>
-      <w:proofErr w:type="gramStart"/>
-      <w:r>
-        <w:rPr>
-          <w:lang w:val="en-US"/>
-        </w:rPr>
-        <w:t>sets</w:t>
-      </w:r>
-      <w:r>
-        <w:rPr>
-          <w:lang w:val="en-US"/>
-        </w:rPr>
-        <w:t xml:space="preserve"> </w:t>
-      </w:r>
-      <w:r>
-        <w:rPr>
-          <w:lang w:val="en-US"/>
-        </w:rPr>
-        <w:t xml:space="preserve"> [</w:t>
-      </w:r>
-      <w:proofErr w:type="gramEnd"/>
-      <w:r>
-        <w:rPr>
-          <w:lang w:val="en-US"/>
-        </w:rPr>
-        <w:t>21]</w:t>
-      </w:r>
-    </w:p>
-    <w:p>
-      <w:pPr>
-        <w:rPr>
-          <w:lang w:val="en-US"/>
-        </w:rPr>
-      </w:pPr>
-      <w:r>
-        <w:rPr>
-          <w:noProof/>
-          <w:lang w:val="en-US"/>
-        </w:rPr>
-        <w:drawing>
-          <wp:inline distT="0" distB="0" distL="0" distR="0" wp14:anchorId="0FAE33E0" wp14:editId="2908C76F">
-            <wp:extent cx="5619750" cy="619125"/>
-            <wp:effectExtent l="0" t="0" r="0" b="9525"/>
-            <wp:docPr id="25" name="Slika 25"/>
             <wp:cNvGraphicFramePr>
               <a:graphicFrameLocks xmlns:a="http://schemas.openxmlformats.org/drawingml/2006/main" noChangeAspect="1"/>
             </wp:cNvGraphicFramePr>
@@ -5252,6 +5239,99 @@
                   <pic:spPr>
                     <a:xfrm>
                       <a:off x="0" y="0"/>
+                      <a:ext cx="5760720" cy="1271270"/>
+                    </a:xfrm>
+                    <a:prstGeom prst="rect">
+                      <a:avLst/>
+                    </a:prstGeom>
+                  </pic:spPr>
+                </pic:pic>
+              </a:graphicData>
+            </a:graphic>
+          </wp:inline>
+        </w:drawing>
+      </w:r>
+    </w:p>
+    <w:p>
+      <w:pPr>
+        <w:rPr>
+          <w:lang w:val="en-US"/>
+        </w:rPr>
+      </w:pPr>
+      <w:r>
+        <w:rPr>
+          <w:lang w:val="en-US"/>
+        </w:rPr>
+        <w:t xml:space="preserve">Unidimensional </w:t>
+      </w:r>
+      <w:r>
+        <w:rPr>
+          <w:lang w:val="en-US"/>
+        </w:rPr>
+        <w:t xml:space="preserve">Fuzzy </w:t>
+      </w:r>
+      <w:proofErr w:type="gramStart"/>
+      <w:r>
+        <w:rPr>
+          <w:lang w:val="en-US"/>
+        </w:rPr>
+        <w:t>sets</w:t>
+      </w:r>
+      <w:r>
+        <w:rPr>
+          <w:lang w:val="en-US"/>
+        </w:rPr>
+        <w:t xml:space="preserve"> </w:t>
+      </w:r>
+      <w:r>
+        <w:rPr>
+          <w:lang w:val="en-US"/>
+        </w:rPr>
+        <w:t xml:space="preserve"> [</w:t>
+      </w:r>
+      <w:proofErr w:type="gramEnd"/>
+      <w:r>
+        <w:rPr>
+          <w:lang w:val="en-US"/>
+        </w:rPr>
+        <w:t>21]</w:t>
+      </w:r>
+    </w:p>
+    <w:p>
+      <w:pPr>
+        <w:rPr>
+          <w:lang w:val="en-US"/>
+        </w:rPr>
+      </w:pPr>
+      <w:r>
+        <w:rPr>
+          <w:noProof/>
+          <w:lang w:val="en-US"/>
+        </w:rPr>
+        <w:drawing>
+          <wp:inline distT="0" distB="0" distL="0" distR="0" wp14:anchorId="0FAE33E0" wp14:editId="2908C76F">
+            <wp:extent cx="5619750" cy="619125"/>
+            <wp:effectExtent l="0" t="0" r="0" b="9525"/>
+            <wp:docPr id="25" name="Slika 25"/>
+            <wp:cNvGraphicFramePr>
+              <a:graphicFrameLocks xmlns:a="http://schemas.openxmlformats.org/drawingml/2006/main" noChangeAspect="1"/>
+            </wp:cNvGraphicFramePr>
+            <a:graphic xmlns:a="http://schemas.openxmlformats.org/drawingml/2006/main">
+              <a:graphicData uri="http://schemas.openxmlformats.org/drawingml/2006/picture">
+                <pic:pic xmlns:pic="http://schemas.openxmlformats.org/drawingml/2006/picture">
+                  <pic:nvPicPr>
+                    <pic:cNvPr id="1" name=""/>
+                    <pic:cNvPicPr/>
+                  </pic:nvPicPr>
+                  <pic:blipFill>
+                    <a:blip r:embed="rId35"/>
+                    <a:stretch>
+                      <a:fillRect/>
+                    </a:stretch>
+                  </pic:blipFill>
+                  <pic:spPr>
+                    <a:xfrm>
+                      <a:off x="0" y="0"/>
                       <a:ext cx="5619750" cy="619125"/>
                     </a:xfrm>
                     <a:prstGeom prst="rect">
@@ -5292,7 +5372,7 @@
                     <pic:cNvPicPr/>
                   </pic:nvPicPr>
                   <pic:blipFill>
-                    <a:blip r:embed="rId35"/>
+                    <a:blip r:embed="rId36"/>
                     <a:stretch>
                       <a:fillRect/>
                     </a:stretch>
@@ -5330,6 +5410,7 @@
         <w:rPr>
           <w:lang w:val="en-US"/>
         </w:rPr>
+        <w:lastRenderedPageBreak/>
         <w:t xml:space="preserve">Ellipsoid Gaussian clusters </w:t>
       </w:r>
       <w:r>
@@ -5362,7 +5443,6 @@
           <w:noProof/>
           <w:lang w:val="en-US"/>
         </w:rPr>
-        <w:lastRenderedPageBreak/>
         <w:drawing>
           <wp:inline distT="0" distB="0" distL="0" distR="0" wp14:anchorId="793A98F1" wp14:editId="580A487E">
             <wp:extent cx="2400300" cy="1276350"/>
@@ -5379,7 +5459,7 @@
                     <pic:cNvPicPr/>
                   </pic:nvPicPr>
                   <pic:blipFill>
-                    <a:blip r:embed="rId36"/>
+                    <a:blip r:embed="rId37"/>
                     <a:stretch>
                       <a:fillRect/>
                     </a:stretch>
@@ -5427,7 +5507,7 @@
                     <pic:cNvPicPr/>
                   </pic:nvPicPr>
                   <pic:blipFill>
-                    <a:blip r:embed="rId37"/>
+                    <a:blip r:embed="rId38"/>
                     <a:stretch>
                       <a:fillRect/>
                     </a:stretch>
@@ -5475,7 +5555,7 @@
                     <pic:cNvPicPr/>
                   </pic:nvPicPr>
                   <pic:blipFill>
-                    <a:blip r:embed="rId38"/>
+                    <a:blip r:embed="rId39"/>
                     <a:stretch>
                       <a:fillRect/>
                     </a:stretch>
@@ -5543,7 +5623,7 @@
                     <pic:cNvPicPr/>
                   </pic:nvPicPr>
                   <pic:blipFill>
-                    <a:blip r:embed="rId39"/>
+                    <a:blip r:embed="rId40"/>
                     <a:stretch>
                       <a:fillRect/>
                     </a:stretch>
@@ -5696,7 +5776,7 @@
                     <pic:cNvPicPr/>
                   </pic:nvPicPr>
                   <pic:blipFill>
-                    <a:blip r:embed="rId40"/>
+                    <a:blip r:embed="rId41"/>
                     <a:stretch>
                       <a:fillRect/>
                     </a:stretch>
@@ -5719,270 +5799,20 @@
     </w:p>
     <w:p>
       <w:pPr>
-        <w:pStyle w:val="Heading1"/>
-        <w:rPr>
-          <w:lang w:val="en-US"/>
-        </w:rPr>
-      </w:pPr>
-      <w:r>
-        <w:rPr>
-          <w:lang w:val="en-US"/>
-        </w:rPr>
-        <w:t xml:space="preserve">Cluster splitting </w:t>
-      </w:r>
-    </w:p>
-    <w:p>
-      <w:pPr>
-        <w:rPr>
-          <w:lang w:val="en-US"/>
-        </w:rPr>
-      </w:pPr>
-      <w:r>
-        <w:rPr>
-          <w:lang w:val="en-US"/>
-        </w:rPr>
-        <w:t xml:space="preserve">. </w:t>
-      </w:r>
-      <w:r>
-        <w:rPr>
-          <w:lang w:val="en-US"/>
-        </w:rPr>
-        <w:t xml:space="preserve">Possible partition errors </w:t>
-      </w:r>
-    </w:p>
-    <w:p>
-      <w:pPr>
-        <w:pStyle w:val="ListParagraph"/>
-        <w:numPr>
-          <w:ilvl w:val="0"/>
-          <w:numId w:val="3"/>
-        </w:numPr>
-        <w:rPr>
-          <w:lang w:val="en-US"/>
-        </w:rPr>
-      </w:pPr>
-      <w:proofErr w:type="spellStart"/>
-      <w:r>
-        <w:rPr>
-          <w:lang w:val="en-US"/>
-        </w:rPr>
-        <w:t>Innapropriate</w:t>
-      </w:r>
-      <w:proofErr w:type="spellEnd"/>
-      <w:r>
-        <w:rPr>
-          <w:lang w:val="en-US"/>
-        </w:rPr>
-        <w:t xml:space="preserve"> merging criterion</w:t>
-      </w:r>
-    </w:p>
-    <w:p>
-      <w:pPr>
-        <w:pStyle w:val="ListParagraph"/>
-        <w:numPr>
-          <w:ilvl w:val="0"/>
-          <w:numId w:val="3"/>
-        </w:numPr>
-        <w:rPr>
-          <w:lang w:val="en-US"/>
-        </w:rPr>
-      </w:pPr>
-      <w:r>
-        <w:rPr>
-          <w:lang w:val="en-US"/>
-        </w:rPr>
-        <w:t>Concept shifts and drifts in</w:t>
-      </w:r>
-      <w:r>
-        <w:rPr>
-          <w:lang w:val="en-US"/>
-        </w:rPr>
-        <w:t xml:space="preserve"> the data stream</w:t>
-      </w:r>
-      <w:r>
-        <w:rPr>
-          <w:lang w:val="en-US"/>
-        </w:rPr>
-        <w:t xml:space="preserve"> </w:t>
-      </w:r>
-    </w:p>
-    <w:p>
-      <w:pPr>
-        <w:pStyle w:val="ListParagraph"/>
-        <w:numPr>
-          <w:ilvl w:val="0"/>
-          <w:numId w:val="3"/>
-        </w:numPr>
-        <w:rPr>
-          <w:lang w:val="en-US"/>
-        </w:rPr>
-      </w:pPr>
-      <w:r>
-        <w:rPr>
-          <w:lang w:val="en-US"/>
-        </w:rPr>
-        <w:t>finer partitioning desired</w:t>
-      </w:r>
-    </w:p>
-    <w:p>
-      <w:pPr>
-        <w:rPr>
-          <w:lang w:val="en-US"/>
-        </w:rPr>
-      </w:pPr>
-    </w:p>
-    <w:p>
-      <w:pPr>
-        <w:rPr>
-          <w:lang w:val="en-US"/>
-        </w:rPr>
-      </w:pPr>
-      <w:r>
-        <w:rPr>
-          <w:lang w:val="en-US"/>
-        </w:rPr>
-        <w:t>D</w:t>
-      </w:r>
-      <w:r>
-        <w:rPr>
-          <w:lang w:val="en-US"/>
-        </w:rPr>
-        <w:t>istances to hyperplanes</w:t>
-      </w:r>
-      <w:r>
-        <w:rPr>
-          <w:lang w:val="en-US"/>
-        </w:rPr>
-        <w:t xml:space="preserve"> [</w:t>
-      </w:r>
-      <w:r>
-        <w:rPr>
-          <w:rFonts w:ascii="Times New Roman" w:eastAsia="Times New Roman" w:hAnsi="Times New Roman" w:cs="Times New Roman"/>
-          <w:sz w:val="24"/>
-          <w:szCs w:val="24"/>
-          <w:lang w:val="en-US" w:eastAsia="sl-SI"/>
-        </w:rPr>
-        <w:t>16</w:t>
-      </w:r>
-      <w:r>
-        <w:rPr>
-          <w:lang w:val="en-US"/>
-        </w:rPr>
-        <w:t>]</w:t>
-      </w:r>
-    </w:p>
-    <w:p>
-      <w:pPr>
-        <w:rPr>
-          <w:lang w:val="en-US"/>
-        </w:rPr>
-      </w:pPr>
-    </w:p>
-    <w:p>
-      <w:pPr>
-        <w:rPr>
-          <w:lang w:val="en-US"/>
-        </w:rPr>
-      </w:pPr>
-      <w:proofErr w:type="spellStart"/>
-      <w:r>
-        <w:rPr>
-          <w:lang w:val="en-US"/>
-        </w:rPr>
-        <w:t>Cherkoff</w:t>
-      </w:r>
-      <w:proofErr w:type="spellEnd"/>
-      <w:r>
-        <w:rPr>
-          <w:lang w:val="en-US"/>
-        </w:rPr>
-        <w:t xml:space="preserve"> </w:t>
-      </w:r>
-    </w:p>
-    <w:p>
-      <w:pPr>
-        <w:rPr>
-          <w:lang w:val="en-US"/>
-        </w:rPr>
-      </w:pPr>
-    </w:p>
-    <w:p>
-      <w:pPr>
-        <w:rPr>
-          <w:lang w:val="en-US"/>
-        </w:rPr>
-      </w:pPr>
-      <w:r>
-        <w:rPr>
-          <w:lang w:val="en-US"/>
-        </w:rPr>
-        <w:t xml:space="preserve">Fidelity </w:t>
-      </w:r>
-      <w:r>
-        <w:rPr>
-          <w:lang w:val="en-US"/>
-        </w:rPr>
-        <w:t>measure</w:t>
-      </w:r>
-    </w:p>
-    <w:p>
-      <w:pPr>
-        <w:rPr>
-          <w:lang w:val="en-US"/>
-        </w:rPr>
-      </w:pPr>
-    </w:p>
-    <w:p>
-      <w:pPr>
-        <w:rPr>
-          <w:lang w:val="en-US"/>
-        </w:rPr>
-      </w:pPr>
-      <w:r>
-        <w:rPr>
-          <w:lang w:val="en-US"/>
-        </w:rPr>
-        <w:t>Bayesian information criterion</w:t>
-      </w:r>
-      <w:r>
-        <w:rPr>
-          <w:lang w:val="en-US"/>
-        </w:rPr>
-        <w:t xml:space="preserve"> [</w:t>
-      </w:r>
-      <w:r>
-        <w:rPr>
-          <w:lang w:val="en-US"/>
-        </w:rPr>
-        <w:t>6</w:t>
-      </w:r>
-      <w:r>
-        <w:rPr>
-          <w:lang w:val="en-US"/>
-        </w:rPr>
-        <w:t>]</w:t>
-      </w:r>
-    </w:p>
-    <w:p>
-      <w:pPr>
-        <w:rPr>
-          <w:b/>
-          <w:bCs/>
-          <w:lang w:val="en-US"/>
-        </w:rPr>
-      </w:pPr>
-      <w:r>
-        <w:rPr>
-          <w:b/>
-          <w:bCs/>
+        <w:rPr>
+          <w:lang w:val="en-US"/>
+        </w:rPr>
+      </w:pPr>
+      <w:r>
+        <w:rPr>
           <w:noProof/>
-          <w:lang w:val="en-US"/>
-        </w:rPr>
+        </w:rPr>
+        <w:lastRenderedPageBreak/>
         <w:drawing>
-          <wp:inline distT="0" distB="0" distL="0" distR="0" wp14:anchorId="3831B06D" wp14:editId="654A250E">
-            <wp:extent cx="3429000" cy="342900"/>
-            <wp:effectExtent l="0" t="0" r="0" b="0"/>
-            <wp:docPr id="5" name="Slika 5"/>
+          <wp:inline distT="0" distB="0" distL="0" distR="0" wp14:anchorId="0F1EA953" wp14:editId="1D4079EC">
+            <wp:extent cx="3625795" cy="1899863"/>
+            <wp:effectExtent l="0" t="0" r="0" b="5715"/>
+            <wp:docPr id="47" name="Slika 47"/>
             <wp:cNvGraphicFramePr>
               <a:graphicFrameLocks xmlns:a="http://schemas.openxmlformats.org/drawingml/2006/main" noChangeAspect="1"/>
             </wp:cNvGraphicFramePr>
@@ -5994,7 +5824,7 @@
                     <pic:cNvPicPr/>
                   </pic:nvPicPr>
                   <pic:blipFill>
-                    <a:blip r:embed="rId41"/>
+                    <a:blip r:embed="rId42"/>
                     <a:stretch>
                       <a:fillRect/>
                     </a:stretch>
@@ -6002,7 +5832,7 @@
                   <pic:spPr>
                     <a:xfrm>
                       <a:off x="0" y="0"/>
-                      <a:ext cx="3429000" cy="342900"/>
+                      <a:ext cx="3629346" cy="1901724"/>
                     </a:xfrm>
                     <a:prstGeom prst="rect">
                       <a:avLst/>
@@ -6017,6 +5847,239 @@
     </w:p>
     <w:p>
       <w:pPr>
+        <w:pStyle w:val="Naslov1"/>
+        <w:rPr>
+          <w:lang w:val="en-US"/>
+        </w:rPr>
+      </w:pPr>
+      <w:r>
+        <w:rPr>
+          <w:lang w:val="en-US"/>
+        </w:rPr>
+        <w:t xml:space="preserve">Cluster splitting </w:t>
+      </w:r>
+    </w:p>
+    <w:p>
+      <w:pPr>
+        <w:rPr>
+          <w:lang w:val="en-US"/>
+        </w:rPr>
+      </w:pPr>
+      <w:r>
+        <w:rPr>
+          <w:lang w:val="en-US"/>
+        </w:rPr>
+        <w:t xml:space="preserve">Possible partition errors </w:t>
+      </w:r>
+    </w:p>
+    <w:p>
+      <w:pPr>
+        <w:pStyle w:val="Odstavekseznama"/>
+        <w:numPr>
+          <w:ilvl w:val="0"/>
+          <w:numId w:val="3"/>
+        </w:numPr>
+        <w:rPr>
+          <w:lang w:val="en-US"/>
+        </w:rPr>
+      </w:pPr>
+      <w:proofErr w:type="spellStart"/>
+      <w:r>
+        <w:rPr>
+          <w:lang w:val="en-US"/>
+        </w:rPr>
+        <w:t>Innapropriate</w:t>
+      </w:r>
+      <w:proofErr w:type="spellEnd"/>
+      <w:r>
+        <w:rPr>
+          <w:lang w:val="en-US"/>
+        </w:rPr>
+        <w:t xml:space="preserve"> merging criterion</w:t>
+      </w:r>
+    </w:p>
+    <w:p>
+      <w:pPr>
+        <w:pStyle w:val="Odstavekseznama"/>
+        <w:numPr>
+          <w:ilvl w:val="0"/>
+          <w:numId w:val="3"/>
+        </w:numPr>
+        <w:rPr>
+          <w:lang w:val="en-US"/>
+        </w:rPr>
+      </w:pPr>
+      <w:r>
+        <w:rPr>
+          <w:lang w:val="en-US"/>
+        </w:rPr>
+        <w:t>Concept shifts and drifts in</w:t>
+      </w:r>
+      <w:r>
+        <w:rPr>
+          <w:lang w:val="en-US"/>
+        </w:rPr>
+        <w:t xml:space="preserve"> the data stream</w:t>
+      </w:r>
+      <w:r>
+        <w:rPr>
+          <w:lang w:val="en-US"/>
+        </w:rPr>
+        <w:t xml:space="preserve"> </w:t>
+      </w:r>
+    </w:p>
+    <w:p>
+      <w:pPr>
+        <w:pStyle w:val="Odstavekseznama"/>
+        <w:numPr>
+          <w:ilvl w:val="0"/>
+          <w:numId w:val="3"/>
+        </w:numPr>
+        <w:rPr>
+          <w:lang w:val="en-US"/>
+        </w:rPr>
+      </w:pPr>
+      <w:r>
+        <w:rPr>
+          <w:lang w:val="en-US"/>
+        </w:rPr>
+        <w:t>finer partitioning desired</w:t>
+      </w:r>
+    </w:p>
+    <w:p>
+      <w:pPr>
+        <w:rPr>
+          <w:lang w:val="en-US"/>
+        </w:rPr>
+      </w:pPr>
+      <w:r>
+        <w:rPr>
+          <w:lang w:val="en-US"/>
+        </w:rPr>
+        <w:t>D</w:t>
+      </w:r>
+      <w:r>
+        <w:rPr>
+          <w:lang w:val="en-US"/>
+        </w:rPr>
+        <w:t>istances to hyperplanes</w:t>
+      </w:r>
+      <w:r>
+        <w:rPr>
+          <w:lang w:val="en-US"/>
+        </w:rPr>
+        <w:t xml:space="preserve"> [</w:t>
+      </w:r>
+      <w:r>
+        <w:rPr>
+          <w:rFonts w:ascii="Times New Roman" w:eastAsia="Times New Roman" w:hAnsi="Times New Roman" w:cs="Times New Roman"/>
+          <w:sz w:val="24"/>
+          <w:szCs w:val="24"/>
+          <w:lang w:val="en-US" w:eastAsia="sl-SI"/>
+        </w:rPr>
+        <w:t>16</w:t>
+      </w:r>
+      <w:r>
+        <w:rPr>
+          <w:lang w:val="en-US"/>
+        </w:rPr>
+        <w:t>]</w:t>
+      </w:r>
+    </w:p>
+    <w:p>
+      <w:pPr>
+        <w:rPr>
+          <w:lang w:val="en-US"/>
+        </w:rPr>
+      </w:pPr>
+    </w:p>
+    <w:p>
+      <w:pPr>
+        <w:rPr>
+          <w:lang w:val="en-US"/>
+        </w:rPr>
+      </w:pPr>
+      <w:proofErr w:type="spellStart"/>
+      <w:r>
+        <w:rPr>
+          <w:lang w:val="en-US"/>
+        </w:rPr>
+        <w:t>Cherkoff</w:t>
+      </w:r>
+      <w:proofErr w:type="spellEnd"/>
+      <w:r>
+        <w:rPr>
+          <w:lang w:val="en-US"/>
+        </w:rPr>
+        <w:t xml:space="preserve"> </w:t>
+      </w:r>
+    </w:p>
+    <w:p>
+      <w:pPr>
+        <w:rPr>
+          <w:lang w:val="en-US"/>
+        </w:rPr>
+      </w:pPr>
+    </w:p>
+    <w:p>
+      <w:pPr>
+        <w:rPr>
+          <w:lang w:val="en-US"/>
+        </w:rPr>
+      </w:pPr>
+      <w:r>
+        <w:rPr>
+          <w:lang w:val="en-US"/>
+        </w:rPr>
+        <w:t xml:space="preserve">Fidelity </w:t>
+      </w:r>
+      <w:r>
+        <w:rPr>
+          <w:lang w:val="en-US"/>
+        </w:rPr>
+        <w:t>measure</w:t>
+      </w:r>
+    </w:p>
+    <w:p>
+      <w:pPr>
+        <w:rPr>
+          <w:lang w:val="en-US"/>
+        </w:rPr>
+      </w:pPr>
+    </w:p>
+    <w:p>
+      <w:pPr>
+        <w:rPr>
+          <w:lang w:val="en-US"/>
+        </w:rPr>
+      </w:pPr>
+      <w:r>
+        <w:rPr>
+          <w:lang w:val="en-US"/>
+        </w:rPr>
+        <w:t>Bayesian information criterion</w:t>
+      </w:r>
+      <w:r>
+        <w:rPr>
+          <w:lang w:val="en-US"/>
+        </w:rPr>
+        <w:t xml:space="preserve"> [</w:t>
+      </w:r>
+      <w:r>
+        <w:rPr>
+          <w:lang w:val="en-US"/>
+        </w:rPr>
+        <w:t>6</w:t>
+      </w:r>
+      <w:r>
+        <w:rPr>
+          <w:lang w:val="en-US"/>
+        </w:rPr>
+        <w:t>]</w:t>
+      </w:r>
+    </w:p>
+    <w:p>
+      <w:pPr>
         <w:rPr>
           <w:b/>
           <w:bCs/>
@@ -6031,83 +6094,10 @@
           <w:lang w:val="en-US"/>
         </w:rPr>
         <w:drawing>
-          <wp:inline distT="0" distB="0" distL="0" distR="0" wp14:anchorId="2BCD179A" wp14:editId="4085D435">
-            <wp:extent cx="5760720" cy="810260"/>
-            <wp:effectExtent l="0" t="0" r="0" b="8890"/>
-            <wp:docPr id="6" name="Slika 6" descr="Slika, ki vsebuje besede besedilo&#10;&#10;Opis je samodejno ustvarjen"/>
-            <wp:cNvGraphicFramePr>
-              <a:graphicFrameLocks xmlns:a="http://schemas.openxmlformats.org/drawingml/2006/main" noChangeAspect="1"/>
-            </wp:cNvGraphicFramePr>
-            <a:graphic xmlns:a="http://schemas.openxmlformats.org/drawingml/2006/main">
-              <a:graphicData uri="http://schemas.openxmlformats.org/drawingml/2006/picture">
-                <pic:pic xmlns:pic="http://schemas.openxmlformats.org/drawingml/2006/picture">
-                  <pic:nvPicPr>
-                    <pic:cNvPr id="4" name="Slika 4" descr="Slika, ki vsebuje besede besedilo&#10;&#10;Opis je samodejno ustvarjen"/>
-                    <pic:cNvPicPr/>
-                  </pic:nvPicPr>
-                  <pic:blipFill>
-                    <a:blip r:embed="rId42"/>
-                    <a:stretch>
-                      <a:fillRect/>
-                    </a:stretch>
-                  </pic:blipFill>
-                  <pic:spPr>
-                    <a:xfrm>
-                      <a:off x="0" y="0"/>
-                      <a:ext cx="5760720" cy="810260"/>
-                    </a:xfrm>
-                    <a:prstGeom prst="rect">
-                      <a:avLst/>
-                    </a:prstGeom>
-                  </pic:spPr>
-                </pic:pic>
-              </a:graphicData>
-            </a:graphic>
-          </wp:inline>
-        </w:drawing>
-      </w:r>
-    </w:p>
-    <w:p>
-      <w:pPr>
-        <w:rPr>
-          <w:lang w:val="en-US"/>
-        </w:rPr>
-      </w:pPr>
-      <w:r>
-        <w:rPr>
-          <w:lang w:val="en-US"/>
-        </w:rPr>
-        <w:t xml:space="preserve">Welch </w:t>
-      </w:r>
-      <w:r>
-        <w:rPr>
-          <w:lang w:val="en-US"/>
-        </w:rPr>
-        <w:t xml:space="preserve">test </w:t>
-      </w:r>
-      <w:r>
-        <w:rPr>
-          <w:lang w:val="en-US"/>
-        </w:rPr>
-        <w:t>(a version of the t-test), a measure of cluster distance [6]</w:t>
-      </w:r>
-    </w:p>
-    <w:p>
-      <w:pPr>
-        <w:rPr>
-          <w:lang w:val="en-US"/>
-        </w:rPr>
-      </w:pPr>
-      <w:r>
-        <w:rPr>
-          <w:noProof/>
-          <w:lang w:val="en-US"/>
-        </w:rPr>
-        <w:drawing>
-          <wp:inline distT="0" distB="0" distL="0" distR="0" wp14:anchorId="6B086FE5" wp14:editId="3DB98D64">
-            <wp:extent cx="2343150" cy="752475"/>
-            <wp:effectExtent l="0" t="0" r="0" b="9525"/>
-            <wp:docPr id="7" name="Slika 7"/>
+          <wp:inline distT="0" distB="0" distL="0" distR="0" wp14:anchorId="3831B06D" wp14:editId="654A250E">
+            <wp:extent cx="3429000" cy="342900"/>
+            <wp:effectExtent l="0" t="0" r="0" b="0"/>
+            <wp:docPr id="5" name="Slika 5"/>
             <wp:cNvGraphicFramePr>
               <a:graphicFrameLocks xmlns:a="http://schemas.openxmlformats.org/drawingml/2006/main" noChangeAspect="1"/>
             </wp:cNvGraphicFramePr>
@@ -6127,6 +6117,131 @@
                   <pic:spPr>
                     <a:xfrm>
                       <a:off x="0" y="0"/>
+                      <a:ext cx="3429000" cy="342900"/>
+                    </a:xfrm>
+                    <a:prstGeom prst="rect">
+                      <a:avLst/>
+                    </a:prstGeom>
+                  </pic:spPr>
+                </pic:pic>
+              </a:graphicData>
+            </a:graphic>
+          </wp:inline>
+        </w:drawing>
+      </w:r>
+    </w:p>
+    <w:p>
+      <w:pPr>
+        <w:rPr>
+          <w:b/>
+          <w:bCs/>
+          <w:lang w:val="en-US"/>
+        </w:rPr>
+      </w:pPr>
+      <w:r>
+        <w:rPr>
+          <w:b/>
+          <w:bCs/>
+          <w:noProof/>
+          <w:lang w:val="en-US"/>
+        </w:rPr>
+        <w:drawing>
+          <wp:inline distT="0" distB="0" distL="0" distR="0" wp14:anchorId="2BCD179A" wp14:editId="4085D435">
+            <wp:extent cx="5760720" cy="810260"/>
+            <wp:effectExtent l="0" t="0" r="0" b="8890"/>
+            <wp:docPr id="6" name="Slika 6" descr="Slika, ki vsebuje besede besedilo&#10;&#10;Opis je samodejno ustvarjen"/>
+            <wp:cNvGraphicFramePr>
+              <a:graphicFrameLocks xmlns:a="http://schemas.openxmlformats.org/drawingml/2006/main" noChangeAspect="1"/>
+            </wp:cNvGraphicFramePr>
+            <a:graphic xmlns:a="http://schemas.openxmlformats.org/drawingml/2006/main">
+              <a:graphicData uri="http://schemas.openxmlformats.org/drawingml/2006/picture">
+                <pic:pic xmlns:pic="http://schemas.openxmlformats.org/drawingml/2006/picture">
+                  <pic:nvPicPr>
+                    <pic:cNvPr id="4" name="Slika 4" descr="Slika, ki vsebuje besede besedilo&#10;&#10;Opis je samodejno ustvarjen"/>
+                    <pic:cNvPicPr/>
+                  </pic:nvPicPr>
+                  <pic:blipFill>
+                    <a:blip r:embed="rId44"/>
+                    <a:stretch>
+                      <a:fillRect/>
+                    </a:stretch>
+                  </pic:blipFill>
+                  <pic:spPr>
+                    <a:xfrm>
+                      <a:off x="0" y="0"/>
+                      <a:ext cx="5760720" cy="810260"/>
+                    </a:xfrm>
+                    <a:prstGeom prst="rect">
+                      <a:avLst/>
+                    </a:prstGeom>
+                  </pic:spPr>
+                </pic:pic>
+              </a:graphicData>
+            </a:graphic>
+          </wp:inline>
+        </w:drawing>
+      </w:r>
+    </w:p>
+    <w:p>
+      <w:pPr>
+        <w:rPr>
+          <w:lang w:val="en-US"/>
+        </w:rPr>
+      </w:pPr>
+      <w:r>
+        <w:rPr>
+          <w:lang w:val="en-US"/>
+        </w:rPr>
+        <w:t xml:space="preserve">Welch </w:t>
+      </w:r>
+      <w:r>
+        <w:rPr>
+          <w:lang w:val="en-US"/>
+        </w:rPr>
+        <w:t xml:space="preserve">test </w:t>
+      </w:r>
+      <w:r>
+        <w:rPr>
+          <w:lang w:val="en-US"/>
+        </w:rPr>
+        <w:t>(a version of the t-test), a measure of cluster distance [6]</w:t>
+      </w:r>
+    </w:p>
+    <w:p>
+      <w:pPr>
+        <w:rPr>
+          <w:lang w:val="en-US"/>
+        </w:rPr>
+      </w:pPr>
+      <w:r>
+        <w:rPr>
+          <w:noProof/>
+          <w:lang w:val="en-US"/>
+        </w:rPr>
+        <w:drawing>
+          <wp:inline distT="0" distB="0" distL="0" distR="0" wp14:anchorId="6B086FE5" wp14:editId="3DB98D64">
+            <wp:extent cx="2343150" cy="752475"/>
+            <wp:effectExtent l="0" t="0" r="0" b="9525"/>
+            <wp:docPr id="7" name="Slika 7"/>
+            <wp:cNvGraphicFramePr>
+              <a:graphicFrameLocks xmlns:a="http://schemas.openxmlformats.org/drawingml/2006/main" noChangeAspect="1"/>
+            </wp:cNvGraphicFramePr>
+            <a:graphic xmlns:a="http://schemas.openxmlformats.org/drawingml/2006/main">
+              <a:graphicData uri="http://schemas.openxmlformats.org/drawingml/2006/picture">
+                <pic:pic xmlns:pic="http://schemas.openxmlformats.org/drawingml/2006/picture">
+                  <pic:nvPicPr>
+                    <pic:cNvPr id="1" name=""/>
+                    <pic:cNvPicPr/>
+                  </pic:nvPicPr>
+                  <pic:blipFill>
+                    <a:blip r:embed="rId45"/>
+                    <a:stretch>
+                      <a:fillRect/>
+                    </a:stretch>
+                  </pic:blipFill>
+                  <pic:spPr>
+                    <a:xfrm>
+                      <a:off x="0" y="0"/>
                       <a:ext cx="2343150" cy="752475"/>
                     </a:xfrm>
                     <a:prstGeom prst="rect">
@@ -6196,7 +6311,7 @@
                     <pic:cNvPicPr/>
                   </pic:nvPicPr>
                   <pic:blipFill>
-                    <a:blip r:embed="rId44"/>
+                    <a:blip r:embed="rId46"/>
                     <a:stretch>
                       <a:fillRect/>
                     </a:stretch>
@@ -6219,15 +6334,16 @@
     </w:p>
     <w:p>
       <w:pPr>
-        <w:pStyle w:val="Heading1"/>
-        <w:rPr>
-          <w:lang w:val="en-US"/>
-        </w:rPr>
-      </w:pPr>
-      <w:r>
-        <w:rPr>
-          <w:lang w:val="en-US"/>
-        </w:rPr>
+        <w:pStyle w:val="Naslov1"/>
+        <w:rPr>
+          <w:lang w:val="en-US"/>
+        </w:rPr>
+      </w:pPr>
+      <w:r>
+        <w:rPr>
+          <w:lang w:val="en-US"/>
+        </w:rPr>
+        <w:lastRenderedPageBreak/>
         <w:t>Cluster removal</w:t>
       </w:r>
     </w:p>
@@ -6560,7 +6676,6 @@
         <w:rPr>
           <w:lang w:val="en-US"/>
         </w:rPr>
-        <w:lastRenderedPageBreak/>
         <w:t>Overlap, s</w:t>
       </w:r>
       <w:r>
@@ -6744,7 +6859,7 @@
                     <pic:cNvPicPr/>
                   </pic:nvPicPr>
                   <pic:blipFill>
-                    <a:blip r:embed="rId45"/>
+                    <a:blip r:embed="rId47"/>
                     <a:stretch>
                       <a:fillRect/>
                     </a:stretch>
@@ -6785,7 +6900,7 @@
                     <pic:cNvPicPr/>
                   </pic:nvPicPr>
                   <pic:blipFill>
-                    <a:blip r:embed="rId46"/>
+                    <a:blip r:embed="rId48"/>
                     <a:stretch>
                       <a:fillRect/>
                     </a:stretch>
@@ -6967,7 +7082,7 @@
                     <pic:cNvPicPr/>
                   </pic:nvPicPr>
                   <pic:blipFill>
-                    <a:blip r:embed="rId47"/>
+                    <a:blip r:embed="rId49"/>
                     <a:stretch>
                       <a:fillRect/>
                     </a:stretch>
@@ -7008,7 +7123,7 @@
                     <pic:cNvPicPr/>
                   </pic:nvPicPr>
                   <pic:blipFill>
-                    <a:blip r:embed="rId48"/>
+                    <a:blip r:embed="rId50"/>
                     <a:stretch>
                       <a:fillRect/>
                     </a:stretch>
@@ -7031,7 +7146,7 @@
     </w:p>
     <w:p>
       <w:pPr>
-        <w:pStyle w:val="Heading1"/>
+        <w:pStyle w:val="Naslov1"/>
         <w:rPr>
           <w:lang w:val="en-US"/>
         </w:rPr>
@@ -7305,6 +7420,7 @@
           <w:noProof/>
           <w:lang w:val="en-US"/>
         </w:rPr>
+        <w:lastRenderedPageBreak/>
         <w:drawing>
           <wp:inline distT="0" distB="0" distL="0" distR="0" wp14:anchorId="4E876ECD" wp14:editId="3CB2902E">
             <wp:extent cx="5362575" cy="1333500"/>
@@ -7321,7 +7437,7 @@
                     <pic:cNvPicPr/>
                   </pic:nvPicPr>
                   <pic:blipFill>
-                    <a:blip r:embed="rId49"/>
+                    <a:blip r:embed="rId51"/>
                     <a:stretch>
                       <a:fillRect/>
                     </a:stretch>
@@ -7438,13 +7554,6 @@
           <w:lang w:val="en-US"/>
         </w:rPr>
       </w:pPr>
-    </w:p>
-    <w:p>
-      <w:pPr>
-        <w:rPr>
-          <w:lang w:val="en-US"/>
-        </w:rPr>
-      </w:pPr>
       <w:r>
         <w:rPr>
           <w:lang w:val="en-US"/>
@@ -7511,7 +7620,7 @@
                     <pic:cNvPicPr/>
                   </pic:nvPicPr>
                   <pic:blipFill>
-                    <a:blip r:embed="rId50"/>
+                    <a:blip r:embed="rId52"/>
                     <a:stretch>
                       <a:fillRect/>
                     </a:stretch>
@@ -7542,7 +7651,6 @@
         <w:rPr>
           <w:noProof/>
         </w:rPr>
-        <w:lastRenderedPageBreak/>
         <w:drawing>
           <wp:inline distT="0" distB="0" distL="0" distR="0" wp14:anchorId="17CF5C19" wp14:editId="090CDE1D">
             <wp:extent cx="4886325" cy="1581150"/>
@@ -7559,7 +7667,7 @@
                     <pic:cNvPicPr/>
                   </pic:nvPicPr>
                   <pic:blipFill>
-                    <a:blip r:embed="rId51"/>
+                    <a:blip r:embed="rId53"/>
                     <a:stretch>
                       <a:fillRect/>
                     </a:stretch>
@@ -7607,7 +7715,7 @@
                     <pic:cNvPicPr/>
                   </pic:nvPicPr>
                   <pic:blipFill>
-                    <a:blip r:embed="rId52"/>
+                    <a:blip r:embed="rId54"/>
                     <a:stretch>
                       <a:fillRect/>
                     </a:stretch>
@@ -7654,7 +7762,7 @@
                     <pic:cNvPicPr/>
                   </pic:nvPicPr>
                   <pic:blipFill>
-                    <a:blip r:embed="rId53"/>
+                    <a:blip r:embed="rId55"/>
                     <a:stretch>
                       <a:fillRect/>
                     </a:stretch>
@@ -7701,7 +7809,7 @@
                     <pic:cNvPicPr/>
                   </pic:nvPicPr>
                   <pic:blipFill>
-                    <a:blip r:embed="rId54"/>
+                    <a:blip r:embed="rId56"/>
                     <a:stretch>
                       <a:fillRect/>
                     </a:stretch>
@@ -8073,13 +8181,6 @@
           <w:lang w:val="en-US"/>
         </w:rPr>
       </w:pPr>
-    </w:p>
-    <w:p>
-      <w:pPr>
-        <w:rPr>
-          <w:lang w:val="en-US"/>
-        </w:rPr>
-      </w:pPr>
       <w:r>
         <w:rPr>
           <w:lang w:val="en-US"/>
@@ -8111,18 +8212,12 @@
           <w:lang w:val="en-US"/>
         </w:rPr>
       </w:pPr>
-    </w:p>
-    <w:p>
-      <w:pPr>
-        <w:rPr>
-          <w:lang w:val="en-US"/>
-        </w:rPr>
-      </w:pPr>
-      <w:proofErr w:type="spellStart"/>
-      <w:r>
-        <w:rPr>
-          <w:lang w:val="en-US"/>
-        </w:rPr>
+      <w:proofErr w:type="spellStart"/>
+      <w:r>
+        <w:rPr>
+          <w:lang w:val="en-US"/>
+        </w:rPr>
+        <w:lastRenderedPageBreak/>
         <w:t>Correntropy</w:t>
       </w:r>
       <w:proofErr w:type="spellEnd"/>
@@ -8248,7 +8343,7 @@
                     <pic:cNvPicPr/>
                   </pic:nvPicPr>
                   <pic:blipFill>
-                    <a:blip r:embed="rId55"/>
+                    <a:blip r:embed="rId57"/>
                     <a:stretch>
                       <a:fillRect/>
                     </a:stretch>
@@ -8279,7 +8374,6 @@
         <w:rPr>
           <w:noProof/>
         </w:rPr>
-        <w:lastRenderedPageBreak/>
         <w:drawing>
           <wp:inline distT="0" distB="0" distL="0" distR="0" wp14:anchorId="5CEA9260" wp14:editId="3672983F">
             <wp:extent cx="5760720" cy="1644015"/>
@@ -8296,7 +8390,7 @@
                     <pic:cNvPicPr/>
                   </pic:nvPicPr>
                   <pic:blipFill>
-                    <a:blip r:embed="rId56"/>
+                    <a:blip r:embed="rId58"/>
                     <a:stretch>
                       <a:fillRect/>
                     </a:stretch>
@@ -8405,10 +8499,10 @@
         </w:rPr>
         <w:t xml:space="preserve">, 555–574. </w:t>
       </w:r>
-      <w:hyperlink r:id="rId57" w:history="1">
+      <w:hyperlink r:id="rId59" w:history="1">
         <w:r>
           <w:rPr>
-            <w:rStyle w:val="Hyperlink"/>
+            <w:rStyle w:val="Hiperpovezava"/>
             <w:lang w:val="en-US"/>
           </w:rPr>
           <w:t>https://doi.org/10.1016/J.INS.2020.09.026</w:t>
@@ -8424,7 +8518,7 @@
     </w:p>
     <w:p>
       <w:pPr>
-        <w:pStyle w:val="Heading1"/>
+        <w:pStyle w:val="Naslov1"/>
         <w:rPr>
           <w:lang w:val="en-US"/>
         </w:rPr>
@@ -8893,7 +8987,7 @@
                     <pic:cNvPicPr/>
                   </pic:nvPicPr>
                   <pic:blipFill>
-                    <a:blip r:embed="rId58"/>
+                    <a:blip r:embed="rId60"/>
                     <a:stretch>
                       <a:fillRect/>
                     </a:stretch>
@@ -9227,15 +9321,15 @@
     </w:p>
     <w:p>
       <w:pPr>
-        <w:pStyle w:val="Heading1"/>
-        <w:rPr>
-          <w:lang w:val="en-US"/>
-        </w:rPr>
-      </w:pPr>
-    </w:p>
-    <w:p>
-      <w:pPr>
-        <w:pStyle w:val="Heading1"/>
+        <w:pStyle w:val="Naslov1"/>
+        <w:rPr>
+          <w:lang w:val="en-US"/>
+        </w:rPr>
+      </w:pPr>
+    </w:p>
+    <w:p>
+      <w:pPr>
+        <w:pStyle w:val="Naslov1"/>
         <w:rPr>
           <w:sz w:val="34"/>
           <w:szCs w:val="34"/>
@@ -9325,7 +9419,7 @@
     </w:p>
     <w:p>
       <w:pPr>
-        <w:pStyle w:val="Heading1"/>
+        <w:pStyle w:val="Naslov1"/>
         <w:rPr>
           <w:lang w:val="en-US"/>
         </w:rPr>
@@ -9346,7 +9440,7 @@
     </w:p>
     <w:p>
       <w:pPr>
-        <w:pStyle w:val="ListParagraph"/>
+        <w:pStyle w:val="Odstavekseznama"/>
         <w:numPr>
           <w:ilvl w:val="0"/>
           <w:numId w:val="8"/>
@@ -9447,7 +9541,21 @@
         <w:rPr>
           <w:lang w:val="en-US"/>
         </w:rPr>
-        <w:t>Smart Industry (SmI)</w:t>
+        <w:t>Smart Industry (</w:t>
+      </w:r>
+      <w:proofErr w:type="spellStart"/>
+      <w:r>
+        <w:rPr>
+          <w:lang w:val="en-US"/>
+        </w:rPr>
+        <w:t>SmI</w:t>
+      </w:r>
+      <w:proofErr w:type="spellEnd"/>
+      <w:r>
+        <w:rPr>
+          <w:lang w:val="en-US"/>
+        </w:rPr>
+        <w:t>)</w:t>
       </w:r>
       <w:r>
         <w:rPr>
@@ -9484,15 +9592,15 @@
     </w:p>
     <w:p>
       <w:pPr>
-        <w:pStyle w:val="ListParagraph"/>
-        <w:rPr>
-          <w:lang w:val="en-US"/>
-        </w:rPr>
-      </w:pPr>
-    </w:p>
-    <w:p>
-      <w:pPr>
-        <w:pStyle w:val="ListParagraph"/>
+        <w:pStyle w:val="Odstavekseznama"/>
+        <w:rPr>
+          <w:lang w:val="en-US"/>
+        </w:rPr>
+      </w:pPr>
+    </w:p>
+    <w:p>
+      <w:pPr>
+        <w:pStyle w:val="Odstavekseznama"/>
         <w:numPr>
           <w:ilvl w:val="0"/>
           <w:numId w:val="8"/>
@@ -9630,15 +9738,15 @@
     </w:p>
     <w:p>
       <w:pPr>
-        <w:pStyle w:val="Heading1"/>
-        <w:rPr>
-          <w:lang w:val="en-US"/>
-        </w:rPr>
-      </w:pPr>
-    </w:p>
-    <w:p>
-      <w:pPr>
-        <w:pStyle w:val="Heading1"/>
+        <w:pStyle w:val="Naslov1"/>
+        <w:rPr>
+          <w:lang w:val="en-US"/>
+        </w:rPr>
+      </w:pPr>
+    </w:p>
+    <w:p>
+      <w:pPr>
+        <w:pStyle w:val="Naslov1"/>
         <w:rPr>
           <w:lang w:val="en-US"/>
         </w:rPr>
@@ -15432,7 +15540,343 @@
     </w:p>
     <w:p>
       <w:pPr>
-        <w:pStyle w:val="Heading1"/>
+        <w:rPr>
+          <w:rFonts w:ascii="Times New Roman" w:eastAsia="Times New Roman" w:hAnsi="Times New Roman" w:cs="Times New Roman"/>
+          <w:sz w:val="24"/>
+          <w:szCs w:val="24"/>
+          <w:lang w:eastAsia="sl-SI"/>
+        </w:rPr>
+      </w:pPr>
+      <w:r>
+        <w:rPr>
+          <w:lang w:val="en-US"/>
+        </w:rPr>
+        <w:t>[51]</w:t>
+      </w:r>
+      <w:r>
+        <w:t xml:space="preserve"> </w:t>
+      </w:r>
+      <w:r>
+        <w:rPr>
+          <w:rFonts w:ascii="Times New Roman" w:eastAsia="Times New Roman" w:hAnsi="Times New Roman" w:cs="Times New Roman"/>
+          <w:sz w:val="24"/>
+          <w:szCs w:val="24"/>
+          <w:lang w:eastAsia="sl-SI"/>
+        </w:rPr>
+        <w:t xml:space="preserve">Garcia, C., </w:t>
+      </w:r>
+      <w:proofErr w:type="spellStart"/>
+      <w:r>
+        <w:rPr>
+          <w:rFonts w:ascii="Times New Roman" w:eastAsia="Times New Roman" w:hAnsi="Times New Roman" w:cs="Times New Roman"/>
+          <w:sz w:val="24"/>
+          <w:szCs w:val="24"/>
+          <w:lang w:eastAsia="sl-SI"/>
+        </w:rPr>
+        <w:t>Leite</w:t>
+      </w:r>
+      <w:proofErr w:type="spellEnd"/>
+      <w:r>
+        <w:rPr>
+          <w:rFonts w:ascii="Times New Roman" w:eastAsia="Times New Roman" w:hAnsi="Times New Roman" w:cs="Times New Roman"/>
+          <w:sz w:val="24"/>
+          <w:szCs w:val="24"/>
+          <w:lang w:eastAsia="sl-SI"/>
+        </w:rPr>
+        <w:t xml:space="preserve">, D., &amp; </w:t>
+      </w:r>
+      <w:proofErr w:type="spellStart"/>
+      <w:r>
+        <w:rPr>
+          <w:rFonts w:ascii="Times New Roman" w:eastAsia="Times New Roman" w:hAnsi="Times New Roman" w:cs="Times New Roman"/>
+          <w:sz w:val="24"/>
+          <w:szCs w:val="24"/>
+          <w:lang w:eastAsia="sl-SI"/>
+        </w:rPr>
+        <w:t>Skrjanc</w:t>
+      </w:r>
+      <w:proofErr w:type="spellEnd"/>
+      <w:r>
+        <w:rPr>
+          <w:rFonts w:ascii="Times New Roman" w:eastAsia="Times New Roman" w:hAnsi="Times New Roman" w:cs="Times New Roman"/>
+          <w:sz w:val="24"/>
+          <w:szCs w:val="24"/>
+          <w:lang w:eastAsia="sl-SI"/>
+        </w:rPr>
+        <w:t xml:space="preserve">, I. (2020). </w:t>
+      </w:r>
+      <w:proofErr w:type="spellStart"/>
+      <w:r>
+        <w:rPr>
+          <w:rFonts w:ascii="Times New Roman" w:eastAsia="Times New Roman" w:hAnsi="Times New Roman" w:cs="Times New Roman"/>
+          <w:sz w:val="24"/>
+          <w:szCs w:val="24"/>
+          <w:lang w:eastAsia="sl-SI"/>
+        </w:rPr>
+        <w:t>Incremental</w:t>
+      </w:r>
+      <w:proofErr w:type="spellEnd"/>
+      <w:r>
+        <w:rPr>
+          <w:rFonts w:ascii="Times New Roman" w:eastAsia="Times New Roman" w:hAnsi="Times New Roman" w:cs="Times New Roman"/>
+          <w:sz w:val="24"/>
+          <w:szCs w:val="24"/>
+          <w:lang w:eastAsia="sl-SI"/>
+        </w:rPr>
+        <w:t xml:space="preserve"> </w:t>
+      </w:r>
+      <w:proofErr w:type="spellStart"/>
+      <w:r>
+        <w:rPr>
+          <w:rFonts w:ascii="Times New Roman" w:eastAsia="Times New Roman" w:hAnsi="Times New Roman" w:cs="Times New Roman"/>
+          <w:sz w:val="24"/>
+          <w:szCs w:val="24"/>
+          <w:lang w:eastAsia="sl-SI"/>
+        </w:rPr>
+        <w:t>Missing</w:t>
+      </w:r>
+      <w:proofErr w:type="spellEnd"/>
+      <w:r>
+        <w:rPr>
+          <w:rFonts w:ascii="Times New Roman" w:eastAsia="Times New Roman" w:hAnsi="Times New Roman" w:cs="Times New Roman"/>
+          <w:sz w:val="24"/>
+          <w:szCs w:val="24"/>
+          <w:lang w:eastAsia="sl-SI"/>
+        </w:rPr>
+        <w:t xml:space="preserve">-Data </w:t>
+      </w:r>
+      <w:proofErr w:type="spellStart"/>
+      <w:r>
+        <w:rPr>
+          <w:rFonts w:ascii="Times New Roman" w:eastAsia="Times New Roman" w:hAnsi="Times New Roman" w:cs="Times New Roman"/>
+          <w:sz w:val="24"/>
+          <w:szCs w:val="24"/>
+          <w:lang w:eastAsia="sl-SI"/>
+        </w:rPr>
+        <w:t>Imputation</w:t>
+      </w:r>
+      <w:proofErr w:type="spellEnd"/>
+      <w:r>
+        <w:rPr>
+          <w:rFonts w:ascii="Times New Roman" w:eastAsia="Times New Roman" w:hAnsi="Times New Roman" w:cs="Times New Roman"/>
+          <w:sz w:val="24"/>
+          <w:szCs w:val="24"/>
+          <w:lang w:eastAsia="sl-SI"/>
+        </w:rPr>
+        <w:t xml:space="preserve"> </w:t>
+      </w:r>
+      <w:proofErr w:type="spellStart"/>
+      <w:r>
+        <w:rPr>
+          <w:rFonts w:ascii="Times New Roman" w:eastAsia="Times New Roman" w:hAnsi="Times New Roman" w:cs="Times New Roman"/>
+          <w:sz w:val="24"/>
+          <w:szCs w:val="24"/>
+          <w:lang w:eastAsia="sl-SI"/>
+        </w:rPr>
+        <w:t>for</w:t>
+      </w:r>
+      <w:proofErr w:type="spellEnd"/>
+      <w:r>
+        <w:rPr>
+          <w:rFonts w:ascii="Times New Roman" w:eastAsia="Times New Roman" w:hAnsi="Times New Roman" w:cs="Times New Roman"/>
+          <w:sz w:val="24"/>
+          <w:szCs w:val="24"/>
+          <w:lang w:eastAsia="sl-SI"/>
+        </w:rPr>
+        <w:t xml:space="preserve"> </w:t>
+      </w:r>
+      <w:proofErr w:type="spellStart"/>
+      <w:r>
+        <w:rPr>
+          <w:rFonts w:ascii="Times New Roman" w:eastAsia="Times New Roman" w:hAnsi="Times New Roman" w:cs="Times New Roman"/>
+          <w:sz w:val="24"/>
+          <w:szCs w:val="24"/>
+          <w:lang w:eastAsia="sl-SI"/>
+        </w:rPr>
+        <w:t>Evolving</w:t>
+      </w:r>
+      <w:proofErr w:type="spellEnd"/>
+      <w:r>
+        <w:rPr>
+          <w:rFonts w:ascii="Times New Roman" w:eastAsia="Times New Roman" w:hAnsi="Times New Roman" w:cs="Times New Roman"/>
+          <w:sz w:val="24"/>
+          <w:szCs w:val="24"/>
+          <w:lang w:eastAsia="sl-SI"/>
+        </w:rPr>
+        <w:t xml:space="preserve"> </w:t>
+      </w:r>
+      <w:proofErr w:type="spellStart"/>
+      <w:r>
+        <w:rPr>
+          <w:rFonts w:ascii="Times New Roman" w:eastAsia="Times New Roman" w:hAnsi="Times New Roman" w:cs="Times New Roman"/>
+          <w:sz w:val="24"/>
+          <w:szCs w:val="24"/>
+          <w:lang w:eastAsia="sl-SI"/>
+        </w:rPr>
+        <w:t>Fuzzy</w:t>
+      </w:r>
+      <w:proofErr w:type="spellEnd"/>
+      <w:r>
+        <w:rPr>
+          <w:rFonts w:ascii="Times New Roman" w:eastAsia="Times New Roman" w:hAnsi="Times New Roman" w:cs="Times New Roman"/>
+          <w:sz w:val="24"/>
+          <w:szCs w:val="24"/>
+          <w:lang w:eastAsia="sl-SI"/>
+        </w:rPr>
+        <w:t xml:space="preserve"> </w:t>
+      </w:r>
+      <w:proofErr w:type="spellStart"/>
+      <w:r>
+        <w:rPr>
+          <w:rFonts w:ascii="Times New Roman" w:eastAsia="Times New Roman" w:hAnsi="Times New Roman" w:cs="Times New Roman"/>
+          <w:sz w:val="24"/>
+          <w:szCs w:val="24"/>
+          <w:lang w:eastAsia="sl-SI"/>
+        </w:rPr>
+        <w:t>Granular</w:t>
+      </w:r>
+      <w:proofErr w:type="spellEnd"/>
+      <w:r>
+        <w:rPr>
+          <w:rFonts w:ascii="Times New Roman" w:eastAsia="Times New Roman" w:hAnsi="Times New Roman" w:cs="Times New Roman"/>
+          <w:sz w:val="24"/>
+          <w:szCs w:val="24"/>
+          <w:lang w:eastAsia="sl-SI"/>
+        </w:rPr>
+        <w:t xml:space="preserve"> </w:t>
+      </w:r>
+      <w:proofErr w:type="spellStart"/>
+      <w:r>
+        <w:rPr>
+          <w:rFonts w:ascii="Times New Roman" w:eastAsia="Times New Roman" w:hAnsi="Times New Roman" w:cs="Times New Roman"/>
+          <w:sz w:val="24"/>
+          <w:szCs w:val="24"/>
+          <w:lang w:eastAsia="sl-SI"/>
+        </w:rPr>
+        <w:t>Prediction</w:t>
+      </w:r>
+      <w:proofErr w:type="spellEnd"/>
+      <w:r>
+        <w:rPr>
+          <w:rFonts w:ascii="Times New Roman" w:eastAsia="Times New Roman" w:hAnsi="Times New Roman" w:cs="Times New Roman"/>
+          <w:sz w:val="24"/>
+          <w:szCs w:val="24"/>
+          <w:lang w:eastAsia="sl-SI"/>
+        </w:rPr>
+        <w:t xml:space="preserve">. </w:t>
+      </w:r>
+      <w:r>
+        <w:rPr>
+          <w:rFonts w:ascii="Times New Roman" w:eastAsia="Times New Roman" w:hAnsi="Times New Roman" w:cs="Times New Roman"/>
+          <w:i/>
+          <w:iCs/>
+          <w:sz w:val="24"/>
+          <w:szCs w:val="24"/>
+          <w:lang w:eastAsia="sl-SI"/>
+        </w:rPr>
+        <w:t xml:space="preserve">IEEE </w:t>
+      </w:r>
+      <w:proofErr w:type="spellStart"/>
+      <w:r>
+        <w:rPr>
+          <w:rFonts w:ascii="Times New Roman" w:eastAsia="Times New Roman" w:hAnsi="Times New Roman" w:cs="Times New Roman"/>
+          <w:i/>
+          <w:iCs/>
+          <w:sz w:val="24"/>
+          <w:szCs w:val="24"/>
+          <w:lang w:eastAsia="sl-SI"/>
+        </w:rPr>
+        <w:t>Transactions</w:t>
+      </w:r>
+      <w:proofErr w:type="spellEnd"/>
+      <w:r>
+        <w:rPr>
+          <w:rFonts w:ascii="Times New Roman" w:eastAsia="Times New Roman" w:hAnsi="Times New Roman" w:cs="Times New Roman"/>
+          <w:i/>
+          <w:iCs/>
+          <w:sz w:val="24"/>
+          <w:szCs w:val="24"/>
+          <w:lang w:eastAsia="sl-SI"/>
+        </w:rPr>
+        <w:t xml:space="preserve"> on </w:t>
+      </w:r>
+      <w:proofErr w:type="spellStart"/>
+      <w:r>
+        <w:rPr>
+          <w:rFonts w:ascii="Times New Roman" w:eastAsia="Times New Roman" w:hAnsi="Times New Roman" w:cs="Times New Roman"/>
+          <w:i/>
+          <w:iCs/>
+          <w:sz w:val="24"/>
+          <w:szCs w:val="24"/>
+          <w:lang w:eastAsia="sl-SI"/>
+        </w:rPr>
+        <w:t>Fuzzy</w:t>
+      </w:r>
+      <w:proofErr w:type="spellEnd"/>
+      <w:r>
+        <w:rPr>
+          <w:rFonts w:ascii="Times New Roman" w:eastAsia="Times New Roman" w:hAnsi="Times New Roman" w:cs="Times New Roman"/>
+          <w:i/>
+          <w:iCs/>
+          <w:sz w:val="24"/>
+          <w:szCs w:val="24"/>
+          <w:lang w:eastAsia="sl-SI"/>
+        </w:rPr>
+        <w:t xml:space="preserve"> </w:t>
+      </w:r>
+      <w:proofErr w:type="spellStart"/>
+      <w:r>
+        <w:rPr>
+          <w:rFonts w:ascii="Times New Roman" w:eastAsia="Times New Roman" w:hAnsi="Times New Roman" w:cs="Times New Roman"/>
+          <w:i/>
+          <w:iCs/>
+          <w:sz w:val="24"/>
+          <w:szCs w:val="24"/>
+          <w:lang w:eastAsia="sl-SI"/>
+        </w:rPr>
+        <w:t>Systems</w:t>
+      </w:r>
+      <w:proofErr w:type="spellEnd"/>
+      <w:r>
+        <w:rPr>
+          <w:rFonts w:ascii="Times New Roman" w:eastAsia="Times New Roman" w:hAnsi="Times New Roman" w:cs="Times New Roman"/>
+          <w:sz w:val="24"/>
+          <w:szCs w:val="24"/>
+          <w:lang w:eastAsia="sl-SI"/>
+        </w:rPr>
+        <w:t xml:space="preserve">, </w:t>
+      </w:r>
+      <w:r>
+        <w:rPr>
+          <w:rFonts w:ascii="Times New Roman" w:eastAsia="Times New Roman" w:hAnsi="Times New Roman" w:cs="Times New Roman"/>
+          <w:i/>
+          <w:iCs/>
+          <w:sz w:val="24"/>
+          <w:szCs w:val="24"/>
+          <w:lang w:eastAsia="sl-SI"/>
+        </w:rPr>
+        <w:t>28</w:t>
+      </w:r>
+      <w:r>
+        <w:rPr>
+          <w:rFonts w:ascii="Times New Roman" w:eastAsia="Times New Roman" w:hAnsi="Times New Roman" w:cs="Times New Roman"/>
+          <w:sz w:val="24"/>
+          <w:szCs w:val="24"/>
+          <w:lang w:eastAsia="sl-SI"/>
+        </w:rPr>
+        <w:t xml:space="preserve">(10), 2348–2362. </w:t>
+      </w:r>
+    </w:p>
+    <w:p>
+      <w:pPr>
+        <w:rPr>
+          <w:lang w:val="en-US"/>
+        </w:rPr>
+      </w:pPr>
+    </w:p>
+    <w:p>
+      <w:pPr>
+        <w:pStyle w:val="Naslov1"/>
         <w:rPr>
           <w:lang w:val="en-US"/>
         </w:rPr>
@@ -15475,6 +15919,7 @@
           <w:noProof/>
           <w:lang w:val="en-US"/>
         </w:rPr>
+        <w:lastRenderedPageBreak/>
         <w:drawing>
           <wp:inline distT="0" distB="0" distL="0" distR="0" wp14:anchorId="0316654A" wp14:editId="0D388135">
             <wp:extent cx="4287598" cy="2861475"/>
@@ -15493,7 +15938,7 @@
                     </pic:cNvPicPr>
                   </pic:nvPicPr>
                   <pic:blipFill>
-                    <a:blip r:embed="rId59">
+                    <a:blip r:embed="rId61">
                       <a:extLst>
                         <a:ext uri="{28A0092B-C50C-407E-A947-70E740481C1C}">
                           <a14:useLocalDpi xmlns:a14="http://schemas.microsoft.com/office/drawing/2010/main" val="0"/>
@@ -15547,7 +15992,7 @@
                     </pic:cNvPicPr>
                   </pic:nvPicPr>
                   <pic:blipFill>
-                    <a:blip r:embed="rId60">
+                    <a:blip r:embed="rId62">
                       <a:extLst>
                         <a:ext uri="{28A0092B-C50C-407E-A947-70E740481C1C}">
                           <a14:useLocalDpi xmlns:a14="http://schemas.microsoft.com/office/drawing/2010/main" val="0"/>
@@ -15578,6 +16023,13 @@
           </wp:inline>
         </w:drawing>
       </w:r>
+    </w:p>
+    <w:p>
+      <w:pPr>
+        <w:rPr>
+          <w:lang w:val="en-US"/>
+        </w:rPr>
+      </w:pPr>
     </w:p>
     <w:sectPr>
       <w:pgSz w:w="11906" w:h="16838"/>
@@ -17193,15 +17645,15 @@
     <w:lsdException w:name="Unresolved Mention" w:semiHidden="1" w:unhideWhenUsed="1"/>
     <w:lsdException w:name="Smart Link" w:semiHidden="1" w:unhideWhenUsed="1"/>
   </w:latentStyles>
-  <w:style w:type="paragraph" w:default="1" w:styleId="Normal">
+  <w:style w:type="paragraph" w:default="1" w:styleId="Navaden">
     <w:name w:val="Normal"/>
     <w:qFormat/>
   </w:style>
-  <w:style w:type="paragraph" w:styleId="Heading1">
+  <w:style w:type="paragraph" w:styleId="Naslov1">
     <w:name w:val="heading 1"/>
-    <w:basedOn w:val="Normal"/>
-    <w:next w:val="Normal"/>
-    <w:link w:val="Heading1Char"/>
+    <w:basedOn w:val="Navaden"/>
+    <w:next w:val="Navaden"/>
+    <w:link w:val="Naslov1Znak"/>
     <w:uiPriority w:val="9"/>
     <w:qFormat/>
     <w:rsid w:val="00B61055"/>
@@ -17218,11 +17670,11 @@
       <w:szCs w:val="32"/>
     </w:rPr>
   </w:style>
-  <w:style w:type="paragraph" w:styleId="Heading2">
+  <w:style w:type="paragraph" w:styleId="Naslov2">
     <w:name w:val="heading 2"/>
-    <w:basedOn w:val="Normal"/>
-    <w:next w:val="Normal"/>
-    <w:link w:val="Heading2Char"/>
+    <w:basedOn w:val="Navaden"/>
+    <w:next w:val="Navaden"/>
+    <w:link w:val="Naslov2Znak"/>
     <w:uiPriority w:val="9"/>
     <w:unhideWhenUsed/>
     <w:qFormat/>
@@ -17240,13 +17692,13 @@
       <w:szCs w:val="26"/>
     </w:rPr>
   </w:style>
-  <w:style w:type="character" w:default="1" w:styleId="DefaultParagraphFont">
+  <w:style w:type="character" w:default="1" w:styleId="Privzetapisavaodstavka">
     <w:name w:val="Default Paragraph Font"/>
     <w:uiPriority w:val="1"/>
     <w:semiHidden/>
     <w:unhideWhenUsed/>
   </w:style>
-  <w:style w:type="table" w:default="1" w:styleId="TableNormal">
+  <w:style w:type="table" w:default="1" w:styleId="Navadnatabela">
     <w:name w:val="Normal Table"/>
     <w:uiPriority w:val="99"/>
     <w:semiHidden/>
@@ -17261,15 +17713,15 @@
       </w:tblCellMar>
     </w:tblPr>
   </w:style>
-  <w:style w:type="numbering" w:default="1" w:styleId="NoList">
+  <w:style w:type="numbering" w:default="1" w:styleId="Brezseznama">
     <w:name w:val="No List"/>
     <w:uiPriority w:val="99"/>
     <w:semiHidden/>
     <w:unhideWhenUsed/>
   </w:style>
-  <w:style w:type="character" w:styleId="Hyperlink">
+  <w:style w:type="character" w:styleId="Hiperpovezava">
     <w:name w:val="Hyperlink"/>
-    <w:basedOn w:val="DefaultParagraphFont"/>
+    <w:basedOn w:val="Privzetapisavaodstavka"/>
     <w:uiPriority w:val="99"/>
     <w:unhideWhenUsed/>
     <w:rsid w:val="00B0428A"/>
@@ -17278,9 +17730,9 @@
       <w:u w:val="single"/>
     </w:rPr>
   </w:style>
-  <w:style w:type="character" w:styleId="UnresolvedMention">
+  <w:style w:type="character" w:styleId="Nerazreenaomemba">
     <w:name w:val="Unresolved Mention"/>
-    <w:basedOn w:val="DefaultParagraphFont"/>
+    <w:basedOn w:val="Privzetapisavaodstavka"/>
     <w:uiPriority w:val="99"/>
     <w:semiHidden/>
     <w:unhideWhenUsed/>
@@ -17290,10 +17742,10 @@
       <w:shd w:val="clear" w:color="auto" w:fill="E1DFDD"/>
     </w:rPr>
   </w:style>
-  <w:style w:type="character" w:customStyle="1" w:styleId="Heading1Char">
-    <w:name w:val="Heading 1 Char"/>
-    <w:basedOn w:val="DefaultParagraphFont"/>
-    <w:link w:val="Heading1"/>
+  <w:style w:type="character" w:customStyle="1" w:styleId="Naslov1Znak">
+    <w:name w:val="Naslov 1 Znak"/>
+    <w:basedOn w:val="Privzetapisavaodstavka"/>
+    <w:link w:val="Naslov1"/>
     <w:uiPriority w:val="9"/>
     <w:rsid w:val="00B61055"/>
     <w:rPr>
@@ -17303,10 +17755,10 @@
       <w:szCs w:val="32"/>
     </w:rPr>
   </w:style>
-  <w:style w:type="character" w:customStyle="1" w:styleId="Heading2Char">
-    <w:name w:val="Heading 2 Char"/>
-    <w:basedOn w:val="DefaultParagraphFont"/>
-    <w:link w:val="Heading2"/>
+  <w:style w:type="character" w:customStyle="1" w:styleId="Naslov2Znak">
+    <w:name w:val="Naslov 2 Znak"/>
+    <w:basedOn w:val="Privzetapisavaodstavka"/>
+    <w:link w:val="Naslov2"/>
     <w:uiPriority w:val="9"/>
     <w:rsid w:val="00B61055"/>
     <w:rPr>
@@ -17316,9 +17768,9 @@
       <w:szCs w:val="26"/>
     </w:rPr>
   </w:style>
-  <w:style w:type="paragraph" w:styleId="ListParagraph">
+  <w:style w:type="paragraph" w:styleId="Odstavekseznama">
     <w:name w:val="List Paragraph"/>
-    <w:basedOn w:val="Normal"/>
+    <w:basedOn w:val="Navaden"/>
     <w:uiPriority w:val="34"/>
     <w:qFormat/>
     <w:rsid w:val="00B54FE9"/>
@@ -17327,10 +17779,10 @@
       <w:contextualSpacing/>
     </w:pPr>
   </w:style>
-  <w:style w:type="paragraph" w:styleId="EndnoteText">
+  <w:style w:type="paragraph" w:styleId="Konnaopomba-besedilo">
     <w:name w:val="endnote text"/>
-    <w:basedOn w:val="Normal"/>
-    <w:link w:val="EndnoteTextChar"/>
+    <w:basedOn w:val="Navaden"/>
+    <w:link w:val="Konnaopomba-besediloZnak"/>
     <w:uiPriority w:val="99"/>
     <w:semiHidden/>
     <w:unhideWhenUsed/>
@@ -17343,10 +17795,10 @@
       <w:szCs w:val="20"/>
     </w:rPr>
   </w:style>
-  <w:style w:type="character" w:customStyle="1" w:styleId="EndnoteTextChar">
-    <w:name w:val="Endnote Text Char"/>
-    <w:basedOn w:val="DefaultParagraphFont"/>
-    <w:link w:val="EndnoteText"/>
+  <w:style w:type="character" w:customStyle="1" w:styleId="Konnaopomba-besediloZnak">
+    <w:name w:val="Končna opomba - besedilo Znak"/>
+    <w:basedOn w:val="Privzetapisavaodstavka"/>
+    <w:link w:val="Konnaopomba-besedilo"/>
     <w:uiPriority w:val="99"/>
     <w:semiHidden/>
     <w:rsid w:val="00BB7CF7"/>
@@ -17355,9 +17807,9 @@
       <w:szCs w:val="20"/>
     </w:rPr>
   </w:style>
-  <w:style w:type="character" w:styleId="EndnoteReference">
+  <w:style w:type="character" w:styleId="Konnaopomba-sklic">
     <w:name w:val="endnote reference"/>
-    <w:basedOn w:val="DefaultParagraphFont"/>
+    <w:basedOn w:val="Privzetapisavaodstavka"/>
     <w:uiPriority w:val="99"/>
     <w:semiHidden/>
     <w:unhideWhenUsed/>
@@ -17366,9 +17818,9 @@
       <w:vertAlign w:val="superscript"/>
     </w:rPr>
   </w:style>
-  <w:style w:type="character" w:styleId="Emphasis">
+  <w:style w:type="character" w:styleId="Poudarek">
     <w:name w:val="Emphasis"/>
-    <w:basedOn w:val="DefaultParagraphFont"/>
+    <w:basedOn w:val="Privzetapisavaodstavka"/>
     <w:uiPriority w:val="20"/>
     <w:qFormat/>
     <w:rsid w:val="00B62AC6"/>
@@ -17377,10 +17829,10 @@
       <w:iCs/>
     </w:rPr>
   </w:style>
-  <w:style w:type="paragraph" w:styleId="Header">
+  <w:style w:type="paragraph" w:styleId="Glava">
     <w:name w:val="header"/>
-    <w:basedOn w:val="Normal"/>
-    <w:link w:val="HeaderChar"/>
+    <w:basedOn w:val="Navaden"/>
+    <w:link w:val="GlavaZnak"/>
     <w:uiPriority w:val="99"/>
     <w:unhideWhenUsed/>
     <w:rsid w:val="007D1790"/>
@@ -17392,17 +17844,17 @@
       <w:spacing w:after="0" w:line="240" w:lineRule="auto"/>
     </w:pPr>
   </w:style>
-  <w:style w:type="character" w:customStyle="1" w:styleId="HeaderChar">
-    <w:name w:val="Header Char"/>
-    <w:basedOn w:val="DefaultParagraphFont"/>
-    <w:link w:val="Header"/>
+  <w:style w:type="character" w:customStyle="1" w:styleId="GlavaZnak">
+    <w:name w:val="Glava Znak"/>
+    <w:basedOn w:val="Privzetapisavaodstavka"/>
+    <w:link w:val="Glava"/>
     <w:uiPriority w:val="99"/>
     <w:rsid w:val="007D1790"/>
   </w:style>
-  <w:style w:type="paragraph" w:styleId="Footer">
+  <w:style w:type="paragraph" w:styleId="Noga">
     <w:name w:val="footer"/>
-    <w:basedOn w:val="Normal"/>
-    <w:link w:val="FooterChar"/>
+    <w:basedOn w:val="Navaden"/>
+    <w:link w:val="NogaZnak"/>
     <w:uiPriority w:val="99"/>
     <w:unhideWhenUsed/>
     <w:rsid w:val="007D1790"/>
@@ -17414,10 +17866,10 @@
       <w:spacing w:after="0" w:line="240" w:lineRule="auto"/>
     </w:pPr>
   </w:style>
-  <w:style w:type="character" w:customStyle="1" w:styleId="FooterChar">
-    <w:name w:val="Footer Char"/>
-    <w:basedOn w:val="DefaultParagraphFont"/>
-    <w:link w:val="Footer"/>
+  <w:style w:type="character" w:customStyle="1" w:styleId="NogaZnak">
+    <w:name w:val="Noga Znak"/>
+    <w:basedOn w:val="Privzetapisavaodstavka"/>
+    <w:link w:val="Noga"/>
     <w:uiPriority w:val="99"/>
     <w:rsid w:val="007D1790"/>
   </w:style>

</xml_diff>

<commit_message>
Seminar work should be extended into something more for further use
</commit_message>
<xml_diff>
--- a/Samorazvijajoci se sistemi.docx
+++ b/Samorazvijajoci se sistemi.docx
@@ -17428,115 +17428,6 @@
           <w:lang w:val="en-US"/>
         </w:rPr>
       </w:pPr>
-      <w:r>
-        <w:rPr>
-          <w:noProof/>
-          <w:lang w:val="en-US"/>
-        </w:rPr>
-        <w:lastRenderedPageBreak/>
-        <w:drawing>
-          <wp:inline distT="0" distB="0" distL="0" distR="0" wp14:anchorId="0316654A" wp14:editId="0D388135">
-            <wp:extent cx="4287598" cy="2861475"/>
-            <wp:effectExtent l="0" t="0" r="0" b="0"/>
-            <wp:docPr id="4" name="Slika 4"/>
-            <wp:cNvGraphicFramePr>
-              <a:graphicFrameLocks xmlns:a="http://schemas.openxmlformats.org/drawingml/2006/main" noChangeAspect="1"/>
-            </wp:cNvGraphicFramePr>
-            <a:graphic xmlns:a="http://schemas.openxmlformats.org/drawingml/2006/main">
-              <a:graphicData uri="http://schemas.openxmlformats.org/drawingml/2006/picture">
-                <pic:pic xmlns:pic="http://schemas.openxmlformats.org/drawingml/2006/picture">
-                  <pic:nvPicPr>
-                    <pic:cNvPr id="0" name="Picture 11"/>
-                    <pic:cNvPicPr>
-                      <a:picLocks noChangeAspect="1" noChangeArrowheads="1"/>
-                    </pic:cNvPicPr>
-                  </pic:nvPicPr>
-                  <pic:blipFill>
-                    <a:blip r:embed="rId61">
-                      <a:extLst>
-                        <a:ext uri="{28A0092B-C50C-407E-A947-70E740481C1C}">
-                          <a14:useLocalDpi xmlns:a14="http://schemas.microsoft.com/office/drawing/2010/main" val="0"/>
-                        </a:ext>
-                      </a:extLst>
-                    </a:blip>
-                    <a:srcRect/>
-                    <a:stretch>
-                      <a:fillRect/>
-                    </a:stretch>
-                  </pic:blipFill>
-                  <pic:spPr bwMode="auto">
-                    <a:xfrm>
-                      <a:off x="0" y="0"/>
-                      <a:ext cx="4293418" cy="2865359"/>
-                    </a:xfrm>
-                    <a:prstGeom prst="rect">
-                      <a:avLst/>
-                    </a:prstGeom>
-                    <a:noFill/>
-                    <a:ln>
-                      <a:noFill/>
-                    </a:ln>
-                  </pic:spPr>
-                </pic:pic>
-              </a:graphicData>
-            </a:graphic>
-          </wp:inline>
-        </w:drawing>
-      </w:r>
-      <w:r>
-        <w:rPr>
-          <w:noProof/>
-          <w:lang w:val="en-US"/>
-        </w:rPr>
-        <w:drawing>
-          <wp:inline distT="0" distB="0" distL="0" distR="0" wp14:anchorId="6AF69DA2" wp14:editId="1565DE25">
-            <wp:extent cx="4225692" cy="3171034"/>
-            <wp:effectExtent l="0" t="0" r="3810" b="0"/>
-            <wp:docPr id="3" name="Slika 3"/>
-            <wp:cNvGraphicFramePr>
-              <a:graphicFrameLocks xmlns:a="http://schemas.openxmlformats.org/drawingml/2006/main" noChangeAspect="1"/>
-            </wp:cNvGraphicFramePr>
-            <a:graphic xmlns:a="http://schemas.openxmlformats.org/drawingml/2006/main">
-              <a:graphicData uri="http://schemas.openxmlformats.org/drawingml/2006/picture">
-                <pic:pic xmlns:pic="http://schemas.openxmlformats.org/drawingml/2006/picture">
-                  <pic:nvPicPr>
-                    <pic:cNvPr id="0" name="Picture 10"/>
-                    <pic:cNvPicPr>
-                      <a:picLocks noChangeAspect="1" noChangeArrowheads="1"/>
-                    </pic:cNvPicPr>
-                  </pic:nvPicPr>
-                  <pic:blipFill>
-                    <a:blip r:embed="rId62">
-                      <a:extLst>
-                        <a:ext uri="{28A0092B-C50C-407E-A947-70E740481C1C}">
-                          <a14:useLocalDpi xmlns:a14="http://schemas.microsoft.com/office/drawing/2010/main" val="0"/>
-                        </a:ext>
-                      </a:extLst>
-                    </a:blip>
-                    <a:srcRect/>
-                    <a:stretch>
-                      <a:fillRect/>
-                    </a:stretch>
-                  </pic:blipFill>
-                  <pic:spPr bwMode="auto">
-                    <a:xfrm>
-                      <a:off x="0" y="0"/>
-                      <a:ext cx="4234774" cy="3177849"/>
-                    </a:xfrm>
-                    <a:prstGeom prst="rect">
-                      <a:avLst/>
-                    </a:prstGeom>
-                    <a:noFill/>
-                    <a:ln>
-                      <a:noFill/>
-                    </a:ln>
-                  </pic:spPr>
-                </pic:pic>
-              </a:graphicData>
-            </a:graphic>
-          </wp:inline>
-        </w:drawing>
-      </w:r>
     </w:p>
     <w:p>
       <w:pPr>

</xml_diff>